<commit_message>
Tarea 2 Desarrollo Cognocitivo
Mapa conceptual de las etapas del desarrollo cognocitivo de Jean Peaget.
</commit_message>
<xml_diff>
--- a/Desarrollo Cognoscitiva J Piaget (Rocio Rosales Rodriguez).docx
+++ b/Desarrollo Cognoscitiva J Piaget (Rocio Rosales Rodriguez).docx
@@ -139,6 +139,7 @@
                                   <w:calendar w:val="gregorian"/>
                                 </w:date>
                               </w:sdtPr>
+                              <w:sdtEndPr/>
                               <w:sdtContent>
                                 <w:p>
                                   <w:pPr>
@@ -3467,6 +3468,7 @@
                             <w:calendar w:val="gregorian"/>
                           </w:date>
                         </w:sdtPr>
+                        <w:sdtEndPr/>
                         <w:sdtContent>
                           <w:p>
                             <w:pPr>
@@ -4268,6 +4270,7 @@
                                     <w:dataBinding w:prefixMappings="xmlns:ns0='http://purl.org/dc/elements/1.1/' xmlns:ns1='http://schemas.openxmlformats.org/package/2006/metadata/core-properties' " w:xpath="/ns1:coreProperties[1]/ns0:creator[1]" w:storeItemID="{6C3C8BC8-F283-45AE-878A-BAB7291924A1}"/>
                                     <w:text/>
                                   </w:sdtPr>
+                                  <w:sdtEndPr/>
                                   <w:sdtContent>
                                     <w:r>
                                       <w:rPr>
@@ -4303,6 +4306,7 @@
                                     <w:dataBinding w:prefixMappings="xmlns:ns0='http://schemas.openxmlformats.org/officeDocument/2006/extended-properties' " w:xpath="/ns0:Properties[1]/ns0:Company[1]" w:storeItemID="{6668398D-A668-4E3E-A5EB-62B293D839F1}"/>
                                     <w:text/>
                                   </w:sdtPr>
+                                  <w:sdtEndPr/>
                                   <w:sdtContent>
                                     <w:r>
                                       <w:rPr>
@@ -4363,6 +4367,7 @@
                               <w:dataBinding w:prefixMappings="xmlns:ns0='http://purl.org/dc/elements/1.1/' xmlns:ns1='http://schemas.openxmlformats.org/package/2006/metadata/core-properties' " w:xpath="/ns1:coreProperties[1]/ns0:creator[1]" w:storeItemID="{6C3C8BC8-F283-45AE-878A-BAB7291924A1}"/>
                               <w:text/>
                             </w:sdtPr>
+                            <w:sdtEndPr/>
                             <w:sdtContent>
                               <w:r>
                                 <w:rPr>
@@ -4398,6 +4403,7 @@
                               <w:dataBinding w:prefixMappings="xmlns:ns0='http://schemas.openxmlformats.org/officeDocument/2006/extended-properties' " w:xpath="/ns0:Properties[1]/ns0:Company[1]" w:storeItemID="{6668398D-A668-4E3E-A5EB-62B293D839F1}"/>
                               <w:text/>
                             </w:sdtPr>
+                            <w:sdtEndPr/>
                             <w:sdtContent>
                               <w:r>
                                 <w:rPr>
@@ -4712,6 +4718,7 @@
                                     <w:dataBinding w:prefixMappings="xmlns:ns0='http://purl.org/dc/elements/1.1/' xmlns:ns1='http://schemas.openxmlformats.org/package/2006/metadata/core-properties' " w:xpath="/ns1:coreProperties[1]/ns0:title[1]" w:storeItemID="{6C3C8BC8-F283-45AE-878A-BAB7291924A1}"/>
                                     <w:text/>
                                   </w:sdtPr>
+                                  <w:sdtEndPr/>
                                   <w:sdtContent>
                                     <w:r>
                                       <w:rPr>
@@ -4766,6 +4773,7 @@
                                     <w:dataBinding w:prefixMappings="xmlns:ns0='http://purl.org/dc/elements/1.1/' xmlns:ns1='http://schemas.openxmlformats.org/package/2006/metadata/core-properties' " w:xpath="/ns1:coreProperties[1]/ns0:subject[1]" w:storeItemID="{6C3C8BC8-F283-45AE-878A-BAB7291924A1}"/>
                                     <w:text/>
                                   </w:sdtPr>
+                                  <w:sdtEndPr/>
                                   <w:sdtContent>
                                     <w:r>
                                       <w:rPr>
@@ -4827,6 +4835,7 @@
                               <w:dataBinding w:prefixMappings="xmlns:ns0='http://purl.org/dc/elements/1.1/' xmlns:ns1='http://schemas.openxmlformats.org/package/2006/metadata/core-properties' " w:xpath="/ns1:coreProperties[1]/ns0:title[1]" w:storeItemID="{6C3C8BC8-F283-45AE-878A-BAB7291924A1}"/>
                               <w:text/>
                             </w:sdtPr>
+                            <w:sdtEndPr/>
                             <w:sdtContent>
                               <w:r>
                                 <w:rPr>
@@ -4881,6 +4890,7 @@
                               <w:dataBinding w:prefixMappings="xmlns:ns0='http://purl.org/dc/elements/1.1/' xmlns:ns1='http://schemas.openxmlformats.org/package/2006/metadata/core-properties' " w:xpath="/ns1:coreProperties[1]/ns0:subject[1]" w:storeItemID="{6C3C8BC8-F283-45AE-878A-BAB7291924A1}"/>
                               <w:text/>
                             </w:sdtPr>
+                            <w:sdtEndPr/>
                             <w:sdtContent>
                               <w:r>
                                 <w:rPr>
@@ -5119,7 +5129,6 @@
         </w:rPr>
         <w:t xml:space="preserve">En sí ambos ejemplos de definición concuerdan con que es el proceso que realiza el ser humano para aprender a lo largo de su vida. En este trabajo profundizaremos en la teoría que nos propone Piaget, la cual divide la vida del humano en 4 etapas para que su desarrollo se realice con éxito. Se </w:t>
       </w:r>
-      <w:proofErr w:type="gramStart"/>
       <w:r>
         <w:rPr>
           <w:rFonts w:ascii="Arial" w:hAnsi="Arial" w:cs="Arial"/>
@@ -5127,9 +5136,8 @@
           <w:szCs w:val="24"/>
           <w:lang w:val="es-MX"/>
         </w:rPr>
-        <w:t>desarrollara</w:t>
-      </w:r>
-      <w:proofErr w:type="gramEnd"/>
+        <w:t>desarrollará</w:t>
+      </w:r>
       <w:r>
         <w:rPr>
           <w:rFonts w:ascii="Arial" w:hAnsi="Arial" w:cs="Arial"/>
@@ -5145,770 +5153,8 @@
         <w:jc w:val="both"/>
         <w:rPr>
           <w:rFonts w:ascii="Arial" w:hAnsi="Arial" w:cs="Arial"/>
-          <w:sz w:val="24"/>
-          <w:szCs w:val="24"/>
-          <w:lang w:val="es-MX"/>
-        </w:rPr>
-      </w:pPr>
-    </w:p>
-    <w:tbl>
-      <w:tblPr>
-        <w:tblStyle w:val="Tablaconcuadrcula"/>
-        <w:tblpPr w:leftFromText="141" w:rightFromText="141" w:horzAnchor="page" w:tblpX="789" w:tblpY="-388"/>
-        <w:tblW w:w="0" w:type="auto"/>
-        <w:tblLook w:val="04A0" w:firstRow="1" w:lastRow="0" w:firstColumn="1" w:lastColumn="0" w:noHBand="0" w:noVBand="1"/>
-      </w:tblPr>
-      <w:tblGrid>
-        <w:gridCol w:w="1407"/>
-        <w:gridCol w:w="2350"/>
-        <w:gridCol w:w="1913"/>
-        <w:gridCol w:w="736"/>
-        <w:gridCol w:w="736"/>
-      </w:tblGrid>
-      <w:tr>
-        <w:tc>
-          <w:tcPr>
-            <w:tcW w:w="1407" w:type="dxa"/>
-            <w:vMerge w:val="restart"/>
-          </w:tcPr>
-          <w:p>
-            <w:pPr>
-              <w:jc w:val="center"/>
-              <w:rPr>
-                <w:rFonts w:ascii="Arial" w:hAnsi="Arial" w:cs="Arial"/>
-                <w:b/>
-                <w:bCs/>
-                <w:sz w:val="24"/>
-                <w:szCs w:val="24"/>
-                <w:lang w:val="es-MX"/>
-              </w:rPr>
-            </w:pPr>
-          </w:p>
-          <w:p>
-            <w:pPr>
-              <w:jc w:val="center"/>
-              <w:rPr>
-                <w:rFonts w:ascii="Arial" w:hAnsi="Arial" w:cs="Arial"/>
-                <w:b/>
-                <w:bCs/>
-                <w:sz w:val="24"/>
-                <w:szCs w:val="24"/>
-                <w:lang w:val="es-MX"/>
-              </w:rPr>
-            </w:pPr>
-          </w:p>
-          <w:p>
-            <w:pPr>
-              <w:jc w:val="center"/>
-              <w:rPr>
-                <w:rFonts w:ascii="Arial" w:hAnsi="Arial" w:cs="Arial"/>
-                <w:b/>
-                <w:bCs/>
-                <w:sz w:val="24"/>
-                <w:szCs w:val="24"/>
-                <w:lang w:val="es-MX"/>
-              </w:rPr>
-            </w:pPr>
-          </w:p>
-          <w:p>
-            <w:pPr>
-              <w:jc w:val="center"/>
-              <w:rPr>
-                <w:rFonts w:ascii="Arial" w:hAnsi="Arial" w:cs="Arial"/>
-                <w:b/>
-                <w:bCs/>
-                <w:sz w:val="24"/>
-                <w:szCs w:val="24"/>
-                <w:lang w:val="es-MX"/>
-              </w:rPr>
-            </w:pPr>
-          </w:p>
-          <w:p>
-            <w:pPr>
-              <w:jc w:val="center"/>
-              <w:rPr>
-                <w:rFonts w:ascii="Arial" w:hAnsi="Arial" w:cs="Arial"/>
-                <w:b/>
-                <w:bCs/>
-                <w:sz w:val="24"/>
-                <w:szCs w:val="24"/>
-                <w:lang w:val="es-MX"/>
-              </w:rPr>
-            </w:pPr>
-          </w:p>
-          <w:p>
-            <w:pPr>
-              <w:jc w:val="center"/>
-              <w:rPr>
-                <w:rFonts w:ascii="Arial" w:hAnsi="Arial" w:cs="Arial"/>
-                <w:b/>
-                <w:bCs/>
-                <w:sz w:val="24"/>
-                <w:szCs w:val="24"/>
-                <w:lang w:val="es-MX"/>
-              </w:rPr>
-            </w:pPr>
-          </w:p>
-          <w:p>
-            <w:pPr>
-              <w:jc w:val="center"/>
-              <w:rPr>
-                <w:rFonts w:ascii="Arial" w:hAnsi="Arial" w:cs="Arial"/>
-                <w:b/>
-                <w:bCs/>
-                <w:sz w:val="24"/>
-                <w:szCs w:val="24"/>
-                <w:lang w:val="es-MX"/>
-              </w:rPr>
-            </w:pPr>
-          </w:p>
-          <w:p>
-            <w:pPr>
-              <w:jc w:val="center"/>
-              <w:rPr>
-                <w:rFonts w:ascii="Arial" w:hAnsi="Arial" w:cs="Arial"/>
-                <w:b/>
-                <w:bCs/>
-                <w:sz w:val="24"/>
-                <w:szCs w:val="24"/>
-                <w:lang w:val="es-MX"/>
-              </w:rPr>
-            </w:pPr>
-          </w:p>
-          <w:p>
-            <w:pPr>
-              <w:jc w:val="center"/>
-              <w:rPr>
-                <w:rFonts w:ascii="Arial" w:hAnsi="Arial" w:cs="Arial"/>
-                <w:b/>
-                <w:bCs/>
-                <w:sz w:val="24"/>
-                <w:szCs w:val="24"/>
-                <w:lang w:val="es-MX"/>
-              </w:rPr>
-            </w:pPr>
-          </w:p>
-          <w:p>
-            <w:pPr>
-              <w:jc w:val="center"/>
-              <w:rPr>
-                <w:rFonts w:ascii="Arial" w:hAnsi="Arial" w:cs="Arial"/>
-                <w:b/>
-                <w:bCs/>
-                <w:sz w:val="24"/>
-                <w:szCs w:val="24"/>
-                <w:lang w:val="es-MX"/>
-              </w:rPr>
-            </w:pPr>
-            <w:r>
-              <w:rPr>
-                <w:rFonts w:ascii="Arial" w:hAnsi="Arial" w:cs="Arial"/>
-                <w:b/>
-                <w:bCs/>
-                <w:sz w:val="24"/>
-                <w:szCs w:val="24"/>
-                <w:lang w:val="es-MX"/>
-              </w:rPr>
-              <w:t xml:space="preserve">Desarrollo </w:t>
-            </w:r>
-            <w:r>
-              <w:rPr>
-                <w:rFonts w:ascii="Arial" w:hAnsi="Arial" w:cs="Arial"/>
-                <w:b/>
-                <w:bCs/>
-                <w:sz w:val="24"/>
-                <w:szCs w:val="24"/>
-                <w:lang w:val="es-MX"/>
-              </w:rPr>
-              <w:t>cognitivo J. Piaget.</w:t>
-            </w:r>
-          </w:p>
-          <w:p>
-            <w:pPr>
-              <w:rPr>
-                <w:rFonts w:ascii="Arial" w:hAnsi="Arial" w:cs="Arial"/>
-                <w:b/>
-                <w:bCs/>
-                <w:sz w:val="24"/>
-                <w:szCs w:val="24"/>
-                <w:lang w:val="es-MX"/>
-              </w:rPr>
-            </w:pPr>
-          </w:p>
-        </w:tc>
-        <w:tc>
-          <w:tcPr>
-            <w:tcW w:w="2350" w:type="dxa"/>
-          </w:tcPr>
-          <w:p>
-            <w:pPr>
-              <w:rPr>
-                <w:rFonts w:ascii="Arial" w:hAnsi="Arial" w:cs="Arial"/>
-                <w:sz w:val="24"/>
-                <w:szCs w:val="24"/>
-                <w:lang w:val="es-MX"/>
-              </w:rPr>
-            </w:pPr>
-            <w:r>
-              <w:rPr>
-                <w:rFonts w:ascii="Arial" w:hAnsi="Arial" w:cs="Arial"/>
-                <w:sz w:val="24"/>
-                <w:szCs w:val="24"/>
-                <w:lang w:val="es-MX"/>
-              </w:rPr>
-              <w:t>1.- Sensoriomotora</w:t>
-            </w:r>
-          </w:p>
-          <w:p>
-            <w:pPr>
-              <w:rPr>
-                <w:rFonts w:ascii="Arial" w:hAnsi="Arial" w:cs="Arial"/>
-                <w:b/>
-                <w:bCs/>
-                <w:sz w:val="24"/>
-                <w:szCs w:val="24"/>
-                <w:lang w:val="es-MX"/>
-              </w:rPr>
-            </w:pPr>
-            <w:r>
-              <w:rPr>
-                <w:rFonts w:ascii="Arial" w:hAnsi="Arial" w:cs="Arial"/>
-                <w:sz w:val="24"/>
-                <w:szCs w:val="24"/>
-                <w:lang w:val="es-MX"/>
-              </w:rPr>
-              <w:t>(0-2 años)</w:t>
-            </w:r>
-          </w:p>
-        </w:tc>
-        <w:tc>
-          <w:tcPr>
-            <w:tcW w:w="1913" w:type="dxa"/>
-          </w:tcPr>
-          <w:p>
-            <w:pPr>
-              <w:jc w:val="both"/>
-              <w:rPr>
-                <w:rFonts w:ascii="Arial" w:hAnsi="Arial" w:cs="Arial"/>
-                <w:sz w:val="24"/>
-                <w:szCs w:val="24"/>
-                <w:lang w:val="es-MX"/>
-              </w:rPr>
-            </w:pPr>
-            <w:r>
-              <w:rPr>
-                <w:rFonts w:ascii="Arial" w:hAnsi="Arial" w:cs="Arial"/>
-                <w:sz w:val="24"/>
-                <w:szCs w:val="24"/>
-                <w:lang w:val="es-MX"/>
-              </w:rPr>
-              <w:t>Aprendizaje mediante los sentidos e integración con objetos</w:t>
-            </w:r>
-          </w:p>
-        </w:tc>
-        <w:tc>
-          <w:tcPr>
-            <w:tcW w:w="736" w:type="dxa"/>
-          </w:tcPr>
-          <w:p>
-            <w:pPr>
-              <w:rPr>
-                <w:rFonts w:ascii="Arial" w:hAnsi="Arial" w:cs="Arial"/>
-                <w:b/>
-                <w:bCs/>
-                <w:sz w:val="24"/>
-                <w:szCs w:val="24"/>
-                <w:lang w:val="es-MX"/>
-              </w:rPr>
-            </w:pPr>
-          </w:p>
-        </w:tc>
-        <w:tc>
-          <w:tcPr>
-            <w:tcW w:w="736" w:type="dxa"/>
-          </w:tcPr>
-          <w:p>
-            <w:pPr>
-              <w:rPr>
-                <w:rFonts w:ascii="Arial" w:hAnsi="Arial" w:cs="Arial"/>
-                <w:b/>
-                <w:bCs/>
-                <w:sz w:val="24"/>
-                <w:szCs w:val="24"/>
-                <w:lang w:val="es-MX"/>
-              </w:rPr>
-            </w:pPr>
-          </w:p>
-        </w:tc>
-      </w:tr>
-      <w:tr>
-        <w:tc>
-          <w:tcPr>
-            <w:tcW w:w="1407" w:type="dxa"/>
-            <w:vMerge/>
-          </w:tcPr>
-          <w:p>
-            <w:pPr>
-              <w:rPr>
-                <w:rFonts w:ascii="Arial" w:hAnsi="Arial" w:cs="Arial"/>
-                <w:b/>
-                <w:bCs/>
-                <w:sz w:val="24"/>
-                <w:szCs w:val="24"/>
-                <w:lang w:val="es-MX"/>
-              </w:rPr>
-            </w:pPr>
-          </w:p>
-        </w:tc>
-        <w:tc>
-          <w:tcPr>
-            <w:tcW w:w="2350" w:type="dxa"/>
-          </w:tcPr>
-          <w:p>
-            <w:pPr>
-              <w:rPr>
-                <w:rFonts w:ascii="Arial" w:hAnsi="Arial" w:cs="Arial"/>
-                <w:sz w:val="24"/>
-                <w:szCs w:val="24"/>
-                <w:lang w:val="es-MX"/>
-              </w:rPr>
-            </w:pPr>
-            <w:r>
-              <w:rPr>
-                <w:rFonts w:ascii="Arial" w:hAnsi="Arial" w:cs="Arial"/>
-                <w:sz w:val="24"/>
-                <w:szCs w:val="24"/>
-                <w:lang w:val="es-MX"/>
-              </w:rPr>
-              <w:t xml:space="preserve">2.- </w:t>
-            </w:r>
-            <w:proofErr w:type="spellStart"/>
-            <w:r>
-              <w:rPr>
-                <w:rFonts w:ascii="Arial" w:hAnsi="Arial" w:cs="Arial"/>
-                <w:sz w:val="24"/>
-                <w:szCs w:val="24"/>
-                <w:lang w:val="es-MX"/>
-              </w:rPr>
-              <w:t>Pre-operacional</w:t>
-            </w:r>
-            <w:proofErr w:type="spellEnd"/>
-          </w:p>
-          <w:p>
-            <w:pPr>
-              <w:rPr>
-                <w:rFonts w:ascii="Arial" w:hAnsi="Arial" w:cs="Arial"/>
-                <w:sz w:val="24"/>
-                <w:szCs w:val="24"/>
-                <w:lang w:val="es-MX"/>
-              </w:rPr>
-            </w:pPr>
-            <w:r>
-              <w:rPr>
-                <w:rFonts w:ascii="Arial" w:hAnsi="Arial" w:cs="Arial"/>
-                <w:sz w:val="24"/>
-                <w:szCs w:val="24"/>
-                <w:lang w:val="es-MX"/>
-              </w:rPr>
-              <w:t>(2-7 años)</w:t>
-            </w:r>
-          </w:p>
-        </w:tc>
-        <w:tc>
-          <w:tcPr>
-            <w:tcW w:w="1913" w:type="dxa"/>
-          </w:tcPr>
-          <w:p>
-            <w:pPr>
-              <w:jc w:val="both"/>
-              <w:rPr>
-                <w:rFonts w:ascii="Arial" w:hAnsi="Arial" w:cs="Arial"/>
-                <w:sz w:val="24"/>
-                <w:szCs w:val="24"/>
-                <w:lang w:val="es-MX"/>
-              </w:rPr>
-            </w:pPr>
-            <w:r>
-              <w:rPr>
-                <w:rFonts w:ascii="Arial" w:hAnsi="Arial" w:cs="Arial"/>
-                <w:sz w:val="24"/>
-                <w:szCs w:val="24"/>
-                <w:lang w:val="es-MX"/>
-              </w:rPr>
-              <w:t>Desarrollo de la función simbólica, lenguaje oral y escrito</w:t>
-            </w:r>
-          </w:p>
-        </w:tc>
-        <w:tc>
-          <w:tcPr>
-            <w:tcW w:w="736" w:type="dxa"/>
-          </w:tcPr>
-          <w:p>
-            <w:pPr>
-              <w:rPr>
-                <w:rFonts w:ascii="Arial" w:hAnsi="Arial" w:cs="Arial"/>
-                <w:b/>
-                <w:bCs/>
-                <w:sz w:val="24"/>
-                <w:szCs w:val="24"/>
-                <w:lang w:val="es-MX"/>
-              </w:rPr>
-            </w:pPr>
-          </w:p>
-        </w:tc>
-        <w:tc>
-          <w:tcPr>
-            <w:tcW w:w="736" w:type="dxa"/>
-          </w:tcPr>
-          <w:p>
-            <w:pPr>
-              <w:rPr>
-                <w:rFonts w:ascii="Arial" w:hAnsi="Arial" w:cs="Arial"/>
-                <w:b/>
-                <w:bCs/>
-                <w:sz w:val="24"/>
-                <w:szCs w:val="24"/>
-                <w:lang w:val="es-MX"/>
-              </w:rPr>
-            </w:pPr>
-          </w:p>
-        </w:tc>
-      </w:tr>
-      <w:tr>
-        <w:tc>
-          <w:tcPr>
-            <w:tcW w:w="1407" w:type="dxa"/>
-            <w:vMerge/>
-          </w:tcPr>
-          <w:p>
-            <w:pPr>
-              <w:rPr>
-                <w:rFonts w:ascii="Arial" w:hAnsi="Arial" w:cs="Arial"/>
-                <w:b/>
-                <w:bCs/>
-                <w:sz w:val="24"/>
-                <w:szCs w:val="24"/>
-                <w:lang w:val="es-MX"/>
-              </w:rPr>
-            </w:pPr>
-          </w:p>
-        </w:tc>
-        <w:tc>
-          <w:tcPr>
-            <w:tcW w:w="2350" w:type="dxa"/>
-          </w:tcPr>
-          <w:p>
-            <w:pPr>
-              <w:rPr>
-                <w:rFonts w:ascii="Arial" w:hAnsi="Arial" w:cs="Arial"/>
-                <w:sz w:val="24"/>
-                <w:szCs w:val="24"/>
-                <w:lang w:val="es-MX"/>
-              </w:rPr>
-            </w:pPr>
-            <w:r>
-              <w:rPr>
-                <w:rFonts w:ascii="Arial" w:hAnsi="Arial" w:cs="Arial"/>
-                <w:sz w:val="24"/>
-                <w:szCs w:val="24"/>
-                <w:lang w:val="es-MX"/>
-              </w:rPr>
-              <w:t>3.- Operaciones concretas</w:t>
-            </w:r>
-          </w:p>
-          <w:p>
-            <w:pPr>
-              <w:rPr>
-                <w:rFonts w:ascii="Arial" w:hAnsi="Arial" w:cs="Arial"/>
-                <w:b/>
-                <w:bCs/>
-                <w:sz w:val="24"/>
-                <w:szCs w:val="24"/>
-                <w:lang w:val="es-MX"/>
-              </w:rPr>
-            </w:pPr>
-            <w:r>
-              <w:rPr>
-                <w:rFonts w:ascii="Arial" w:hAnsi="Arial" w:cs="Arial"/>
-                <w:sz w:val="24"/>
-                <w:szCs w:val="24"/>
-                <w:lang w:val="es-MX"/>
-              </w:rPr>
-              <w:t>(7-11 años)</w:t>
-            </w:r>
-          </w:p>
-        </w:tc>
-        <w:tc>
-          <w:tcPr>
-            <w:tcW w:w="1913" w:type="dxa"/>
-          </w:tcPr>
-          <w:p>
-            <w:pPr>
-              <w:jc w:val="both"/>
-              <w:rPr>
-                <w:rFonts w:ascii="Arial" w:hAnsi="Arial" w:cs="Arial"/>
-                <w:sz w:val="24"/>
-                <w:szCs w:val="24"/>
-                <w:lang w:val="es-MX"/>
-              </w:rPr>
-            </w:pPr>
-            <w:r>
-              <w:rPr>
-                <w:rFonts w:ascii="Arial" w:hAnsi="Arial" w:cs="Arial"/>
-                <w:sz w:val="24"/>
-                <w:szCs w:val="24"/>
-                <w:lang w:val="es-MX"/>
-              </w:rPr>
-              <w:t>Operaciones mentales simples como la reversibilidad (transformar cantidad equivalente)</w:t>
-            </w:r>
-          </w:p>
-        </w:tc>
-        <w:tc>
-          <w:tcPr>
-            <w:tcW w:w="736" w:type="dxa"/>
-          </w:tcPr>
-          <w:p>
-            <w:pPr>
-              <w:rPr>
-                <w:rFonts w:ascii="Arial" w:hAnsi="Arial" w:cs="Arial"/>
-                <w:b/>
-                <w:bCs/>
-                <w:sz w:val="24"/>
-                <w:szCs w:val="24"/>
-                <w:lang w:val="es-MX"/>
-              </w:rPr>
-            </w:pPr>
-          </w:p>
-        </w:tc>
-        <w:tc>
-          <w:tcPr>
-            <w:tcW w:w="736" w:type="dxa"/>
-          </w:tcPr>
-          <w:p>
-            <w:pPr>
-              <w:rPr>
-                <w:rFonts w:ascii="Arial" w:hAnsi="Arial" w:cs="Arial"/>
-                <w:b/>
-                <w:bCs/>
-                <w:sz w:val="24"/>
-                <w:szCs w:val="24"/>
-                <w:lang w:val="es-MX"/>
-              </w:rPr>
-            </w:pPr>
-          </w:p>
-        </w:tc>
-      </w:tr>
-      <w:tr>
-        <w:tc>
-          <w:tcPr>
-            <w:tcW w:w="1407" w:type="dxa"/>
-            <w:vMerge/>
-          </w:tcPr>
-          <w:p>
-            <w:pPr>
-              <w:rPr>
-                <w:rFonts w:ascii="Arial" w:hAnsi="Arial" w:cs="Arial"/>
-                <w:b/>
-                <w:bCs/>
-                <w:sz w:val="24"/>
-                <w:szCs w:val="24"/>
-                <w:lang w:val="es-MX"/>
-              </w:rPr>
-            </w:pPr>
-          </w:p>
-        </w:tc>
-        <w:tc>
-          <w:tcPr>
-            <w:tcW w:w="2350" w:type="dxa"/>
-          </w:tcPr>
-          <w:p>
-            <w:pPr>
-              <w:rPr>
-                <w:rFonts w:ascii="Arial" w:hAnsi="Arial" w:cs="Arial"/>
-                <w:sz w:val="24"/>
-                <w:szCs w:val="24"/>
-                <w:lang w:val="es-MX"/>
-              </w:rPr>
-            </w:pPr>
-            <w:r>
-              <w:rPr>
-                <w:rFonts w:ascii="Arial" w:hAnsi="Arial" w:cs="Arial"/>
-                <w:sz w:val="24"/>
-                <w:szCs w:val="24"/>
-                <w:lang w:val="es-MX"/>
-              </w:rPr>
-              <w:t>4.- Operaciones formales</w:t>
-            </w:r>
-          </w:p>
-          <w:p>
-            <w:pPr>
-              <w:rPr>
-                <w:rFonts w:ascii="Arial" w:hAnsi="Arial" w:cs="Arial"/>
-                <w:b/>
-                <w:bCs/>
-                <w:sz w:val="24"/>
-                <w:szCs w:val="24"/>
-                <w:lang w:val="es-MX"/>
-              </w:rPr>
-            </w:pPr>
-            <w:r>
-              <w:rPr>
-                <w:rFonts w:ascii="Arial" w:hAnsi="Arial" w:cs="Arial"/>
-                <w:sz w:val="24"/>
-                <w:szCs w:val="24"/>
-                <w:lang w:val="es-MX"/>
-              </w:rPr>
-              <w:t>(11-12 años)</w:t>
-            </w:r>
-          </w:p>
-        </w:tc>
-        <w:tc>
-          <w:tcPr>
-            <w:tcW w:w="1913" w:type="dxa"/>
-          </w:tcPr>
-          <w:p>
-            <w:pPr>
-              <w:jc w:val="both"/>
-              <w:rPr>
-                <w:rFonts w:ascii="Arial" w:hAnsi="Arial" w:cs="Arial"/>
-                <w:sz w:val="24"/>
-                <w:szCs w:val="24"/>
-                <w:lang w:val="es-MX"/>
-              </w:rPr>
-            </w:pPr>
-            <w:r>
-              <w:rPr>
-                <w:rFonts w:ascii="Arial" w:hAnsi="Arial" w:cs="Arial"/>
-                <w:sz w:val="24"/>
-                <w:szCs w:val="24"/>
-                <w:lang w:val="es-MX"/>
-              </w:rPr>
-              <w:t xml:space="preserve">Pensamiento </w:t>
-            </w:r>
-            <w:proofErr w:type="spellStart"/>
-            <w:r>
-              <w:rPr>
-                <w:rFonts w:ascii="Arial" w:hAnsi="Arial" w:cs="Arial"/>
-                <w:sz w:val="24"/>
-                <w:szCs w:val="24"/>
-                <w:lang w:val="es-MX"/>
-              </w:rPr>
-              <w:t>lògico</w:t>
-            </w:r>
-            <w:proofErr w:type="spellEnd"/>
-            <w:r>
-              <w:rPr>
-                <w:rFonts w:ascii="Arial" w:hAnsi="Arial" w:cs="Arial"/>
-                <w:sz w:val="24"/>
-                <w:szCs w:val="24"/>
-                <w:lang w:val="es-MX"/>
-              </w:rPr>
-              <w:t>, abstracto, inductivo y deductivo.</w:t>
-            </w:r>
-          </w:p>
-        </w:tc>
-        <w:tc>
-          <w:tcPr>
-            <w:tcW w:w="736" w:type="dxa"/>
-          </w:tcPr>
-          <w:p>
-            <w:pPr>
-              <w:rPr>
-                <w:rFonts w:ascii="Arial" w:hAnsi="Arial" w:cs="Arial"/>
-                <w:b/>
-                <w:bCs/>
-                <w:sz w:val="24"/>
-                <w:szCs w:val="24"/>
-                <w:lang w:val="es-MX"/>
-              </w:rPr>
-            </w:pPr>
-          </w:p>
-        </w:tc>
-        <w:tc>
-          <w:tcPr>
-            <w:tcW w:w="736" w:type="dxa"/>
-          </w:tcPr>
-          <w:p>
-            <w:pPr>
-              <w:rPr>
-                <w:rFonts w:ascii="Arial" w:hAnsi="Arial" w:cs="Arial"/>
-                <w:b/>
-                <w:bCs/>
-                <w:sz w:val="24"/>
-                <w:szCs w:val="24"/>
-                <w:lang w:val="es-MX"/>
-              </w:rPr>
-            </w:pPr>
-          </w:p>
-        </w:tc>
-      </w:tr>
-    </w:tbl>
-    <w:p>
-      <w:pPr>
-        <w:rPr>
-          <w:rFonts w:ascii="Arial" w:hAnsi="Arial" w:cs="Arial"/>
-          <w:b/>
-          <w:bCs/>
-          <w:sz w:val="24"/>
-          <w:szCs w:val="24"/>
-          <w:lang w:val="es-MX"/>
-        </w:rPr>
-      </w:pPr>
-      <w:r>
-        <w:rPr>
-          <w:rFonts w:ascii="Arial" w:hAnsi="Arial" w:cs="Arial"/>
-          <w:b/>
-          <w:bCs/>
-          <w:sz w:val="24"/>
-          <w:szCs w:val="24"/>
-          <w:lang w:val="es-MX"/>
-        </w:rPr>
-        <w:br w:type="page"/>
-      </w:r>
-    </w:p>
-    <w:p>
-      <w:pPr>
-        <w:jc w:val="both"/>
-        <w:rPr>
-          <w:rFonts w:ascii="Arial" w:hAnsi="Arial" w:cs="Arial"/>
-          <w:b/>
-          <w:bCs/>
-          <w:sz w:val="24"/>
-          <w:szCs w:val="24"/>
-          <w:lang w:val="es-MX"/>
-        </w:rPr>
-      </w:pPr>
-    </w:p>
-    <w:p>
-      <w:pPr>
-        <w:jc w:val="both"/>
-        <w:rPr>
-          <w:rFonts w:ascii="Arial" w:hAnsi="Arial" w:cs="Arial"/>
-          <w:sz w:val="24"/>
-          <w:szCs w:val="24"/>
-          <w:lang w:val="es-MX"/>
-        </w:rPr>
-      </w:pPr>
-      <w:r>
-        <w:rPr>
-          <w:rFonts w:ascii="Arial" w:hAnsi="Arial" w:cs="Arial"/>
-          <w:sz w:val="24"/>
-          <w:szCs w:val="24"/>
-          <w:lang w:val="es-MX"/>
-        </w:rPr>
-        <w:t xml:space="preserve">  </w:t>
-      </w:r>
-    </w:p>
-    <w:p>
-      <w:pPr>
-        <w:tabs>
-          <w:tab w:val="right" w:pos="9360"/>
-        </w:tabs>
-        <w:jc w:val="both"/>
-        <w:rPr>
-          <w:rFonts w:ascii="Arial" w:hAnsi="Arial" w:cs="Arial"/>
-          <w:sz w:val="24"/>
-          <w:szCs w:val="24"/>
+          <w:sz w:val="20"/>
+          <w:szCs w:val="20"/>
           <w:lang w:val="es-MX"/>
         </w:rPr>
       </w:pPr>
@@ -5926,14 +5172,1369 @@
       </w:pPr>
       <w:r>
         <w:rPr>
+          <w:noProof/>
+        </w:rPr>
+        <mc:AlternateContent>
+          <mc:Choice Requires="wps">
+            <w:drawing>
+              <wp:anchor distT="0" distB="0" distL="114300" distR="114300" simplePos="0" relativeHeight="251671552" behindDoc="0" locked="0" layoutInCell="1" allowOverlap="1" wp14:anchorId="7ACD54C6" wp14:editId="43D820F1">
+                <wp:simplePos x="0" y="0"/>
+                <wp:positionH relativeFrom="column">
+                  <wp:posOffset>522423</wp:posOffset>
+                </wp:positionH>
+                <wp:positionV relativeFrom="paragraph">
+                  <wp:posOffset>478790</wp:posOffset>
+                </wp:positionV>
+                <wp:extent cx="805180" cy="7902575"/>
+                <wp:effectExtent l="0" t="0" r="13970" b="22225"/>
+                <wp:wrapNone/>
+                <wp:docPr id="381219288" name="Abrir llave 35"/>
+                <wp:cNvGraphicFramePr/>
+                <a:graphic xmlns:a="http://schemas.openxmlformats.org/drawingml/2006/main">
+                  <a:graphicData uri="http://schemas.microsoft.com/office/word/2010/wordprocessingShape">
+                    <wps:wsp>
+                      <wps:cNvSpPr/>
+                      <wps:spPr>
+                        <a:xfrm>
+                          <a:off x="0" y="0"/>
+                          <a:ext cx="805180" cy="7902575"/>
+                        </a:xfrm>
+                        <a:prstGeom prst="leftBrace">
+                          <a:avLst>
+                            <a:gd name="adj1" fmla="val 45968"/>
+                            <a:gd name="adj2" fmla="val 49452"/>
+                          </a:avLst>
+                        </a:prstGeom>
+                      </wps:spPr>
+                      <wps:style>
+                        <a:lnRef idx="2">
+                          <a:schemeClr val="dk1"/>
+                        </a:lnRef>
+                        <a:fillRef idx="0">
+                          <a:schemeClr val="dk1"/>
+                        </a:fillRef>
+                        <a:effectRef idx="1">
+                          <a:schemeClr val="dk1"/>
+                        </a:effectRef>
+                        <a:fontRef idx="minor">
+                          <a:schemeClr val="tx1"/>
+                        </a:fontRef>
+                      </wps:style>
+                      <wps:bodyPr rot="0" spcFirstLastPara="0" vertOverflow="overflow" horzOverflow="overflow" vert="horz" wrap="square" lIns="91440" tIns="45720" rIns="91440" bIns="45720" numCol="1" spcCol="0" rtlCol="0" fromWordArt="0" anchor="ctr" anchorCtr="0" forceAA="0" compatLnSpc="1">
+                        <a:prstTxWarp prst="textNoShape">
+                          <a:avLst/>
+                        </a:prstTxWarp>
+                        <a:noAutofit/>
+                      </wps:bodyPr>
+                    </wps:wsp>
+                  </a:graphicData>
+                </a:graphic>
+                <wp14:sizeRelH relativeFrom="margin">
+                  <wp14:pctWidth>0</wp14:pctWidth>
+                </wp14:sizeRelH>
+                <wp14:sizeRelV relativeFrom="margin">
+                  <wp14:pctHeight>0</wp14:pctHeight>
+                </wp14:sizeRelV>
+              </wp:anchor>
+            </w:drawing>
+          </mc:Choice>
+          <mc:Fallback>
+            <w:pict>
+              <v:shapetype w14:anchorId="18C42595" id="_x0000_t87" coordsize="21600,21600" o:spt="87" adj="1800,10800" path="m21600,qx10800@0l10800@2qy0@11,10800@3l10800@1qy21600,21600e" filled="f">
+                <v:formulas>
+                  <v:f eqn="val #0"/>
+                  <v:f eqn="sum 21600 0 #0"/>
+                  <v:f eqn="sum #1 0 #0"/>
+                  <v:f eqn="sum #1 #0 0"/>
+                  <v:f eqn="prod #0 9598 32768"/>
+                  <v:f eqn="sum 21600 0 @4"/>
+                  <v:f eqn="sum 21600 0 #1"/>
+                  <v:f eqn="min #1 @6"/>
+                  <v:f eqn="prod @7 1 2"/>
+                  <v:f eqn="prod #0 2 1"/>
+                  <v:f eqn="sum 21600 0 @9"/>
+                  <v:f eqn="val #1"/>
+                </v:formulas>
+                <v:path arrowok="t" o:connecttype="custom" o:connectlocs="21600,0;0,10800;21600,21600" textboxrect="13963,@4,21600,@5"/>
+                <v:handles>
+                  <v:h position="center,#0" yrange="0,@8"/>
+                  <v:h position="topLeft,#1" yrange="@9,@10"/>
+                </v:handles>
+              </v:shapetype>
+              <v:shape id="Abrir llave 35" o:spid="_x0000_s1026" type="#_x0000_t87" style="position:absolute;margin-left:41.15pt;margin-top:37.7pt;width:63.4pt;height:622.25pt;z-index:251671552;visibility:visible;mso-wrap-style:square;mso-width-percent:0;mso-height-percent:0;mso-wrap-distance-left:9pt;mso-wrap-distance-top:0;mso-wrap-distance-right:9pt;mso-wrap-distance-bottom:0;mso-position-horizontal:absolute;mso-position-horizontal-relative:text;mso-position-vertical:absolute;mso-position-vertical-relative:text;mso-width-percent:0;mso-height-percent:0;mso-width-relative:margin;mso-height-relative:margin;v-text-anchor:middle" o:gfxdata="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" adj="1012,10682" strokecolor="black [3200]" strokeweight="1pt">
+                <v:stroke joinstyle="miter"/>
+              </v:shape>
+            </w:pict>
+          </mc:Fallback>
+        </mc:AlternateContent>
+      </w:r>
+      <w:r>
+        <w:rPr>
+          <w:noProof/>
+        </w:rPr>
+        <mc:AlternateContent>
+          <mc:Choice Requires="wps">
+            <w:drawing>
+              <wp:anchor distT="0" distB="0" distL="114300" distR="114300" simplePos="0" relativeHeight="251702272" behindDoc="0" locked="0" layoutInCell="1" allowOverlap="1" wp14:anchorId="77944DF5" wp14:editId="72D9E2CB">
+                <wp:simplePos x="0" y="0"/>
+                <wp:positionH relativeFrom="margin">
+                  <wp:posOffset>2100217</wp:posOffset>
+                </wp:positionH>
+                <wp:positionV relativeFrom="paragraph">
+                  <wp:posOffset>7314565</wp:posOffset>
+                </wp:positionV>
+                <wp:extent cx="108857" cy="293914"/>
+                <wp:effectExtent l="0" t="0" r="24765" b="11430"/>
+                <wp:wrapNone/>
+                <wp:docPr id="281319538" name="Abrir llave 35"/>
+                <wp:cNvGraphicFramePr/>
+                <a:graphic xmlns:a="http://schemas.openxmlformats.org/drawingml/2006/main">
+                  <a:graphicData uri="http://schemas.microsoft.com/office/word/2010/wordprocessingShape">
+                    <wps:wsp>
+                      <wps:cNvSpPr/>
+                      <wps:spPr>
+                        <a:xfrm>
+                          <a:off x="0" y="0"/>
+                          <a:ext cx="108857" cy="293914"/>
+                        </a:xfrm>
+                        <a:prstGeom prst="leftBrace">
+                          <a:avLst>
+                            <a:gd name="adj1" fmla="val 8333"/>
+                            <a:gd name="adj2" fmla="val 51641"/>
+                          </a:avLst>
+                        </a:prstGeom>
+                      </wps:spPr>
+                      <wps:style>
+                        <a:lnRef idx="2">
+                          <a:schemeClr val="dk1"/>
+                        </a:lnRef>
+                        <a:fillRef idx="0">
+                          <a:schemeClr val="dk1"/>
+                        </a:fillRef>
+                        <a:effectRef idx="1">
+                          <a:schemeClr val="dk1"/>
+                        </a:effectRef>
+                        <a:fontRef idx="minor">
+                          <a:schemeClr val="tx1"/>
+                        </a:fontRef>
+                      </wps:style>
+                      <wps:bodyPr rot="0" spcFirstLastPara="0" vertOverflow="overflow" horzOverflow="overflow" vert="horz" wrap="square" lIns="91440" tIns="45720" rIns="91440" bIns="45720" numCol="1" spcCol="0" rtlCol="0" fromWordArt="0" anchor="ctr" anchorCtr="0" forceAA="0" compatLnSpc="1">
+                        <a:prstTxWarp prst="textNoShape">
+                          <a:avLst/>
+                        </a:prstTxWarp>
+                        <a:noAutofit/>
+                      </wps:bodyPr>
+                    </wps:wsp>
+                  </a:graphicData>
+                </a:graphic>
+                <wp14:sizeRelH relativeFrom="margin">
+                  <wp14:pctWidth>0</wp14:pctWidth>
+                </wp14:sizeRelH>
+                <wp14:sizeRelV relativeFrom="margin">
+                  <wp14:pctHeight>0</wp14:pctHeight>
+                </wp14:sizeRelV>
+              </wp:anchor>
+            </w:drawing>
+          </mc:Choice>
+          <mc:Fallback>
+            <w:pict>
+              <v:shape w14:anchorId="4261AC02" id="Abrir llave 35" o:spid="_x0000_s1026" type="#_x0000_t87" style="position:absolute;margin-left:165.35pt;margin-top:575.95pt;width:8.55pt;height:23.15pt;z-index:251702272;visibility:visible;mso-wrap-style:square;mso-width-percent:0;mso-height-percent:0;mso-wrap-distance-left:9pt;mso-wrap-distance-top:0;mso-wrap-distance-right:9pt;mso-wrap-distance-bottom:0;mso-position-horizontal:absolute;mso-position-horizontal-relative:margin;mso-position-vertical:absolute;mso-position-vertical-relative:text;mso-width-percent:0;mso-height-percent:0;mso-width-relative:margin;mso-height-relative:margin;v-text-anchor:middle" o:gfxdata="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" adj="667,11154" strokecolor="black [3200]" strokeweight="1pt">
+                <v:stroke joinstyle="miter"/>
+                <w10:wrap anchorx="margin"/>
+              </v:shape>
+            </w:pict>
+          </mc:Fallback>
+        </mc:AlternateContent>
+      </w:r>
+      <w:r>
+        <w:rPr>
+          <w:noProof/>
+        </w:rPr>
+        <mc:AlternateContent>
+          <mc:Choice Requires="wps">
+            <w:drawing>
+              <wp:anchor distT="0" distB="0" distL="114300" distR="114300" simplePos="0" relativeHeight="251704320" behindDoc="0" locked="0" layoutInCell="1" allowOverlap="1" wp14:anchorId="154646F2" wp14:editId="7C17739E">
+                <wp:simplePos x="0" y="0"/>
+                <wp:positionH relativeFrom="margin">
+                  <wp:posOffset>2111738</wp:posOffset>
+                </wp:positionH>
+                <wp:positionV relativeFrom="paragraph">
+                  <wp:posOffset>7739743</wp:posOffset>
+                </wp:positionV>
+                <wp:extent cx="108857" cy="293914"/>
+                <wp:effectExtent l="0" t="0" r="24765" b="11430"/>
+                <wp:wrapNone/>
+                <wp:docPr id="519175609" name="Abrir llave 35"/>
+                <wp:cNvGraphicFramePr/>
+                <a:graphic xmlns:a="http://schemas.openxmlformats.org/drawingml/2006/main">
+                  <a:graphicData uri="http://schemas.microsoft.com/office/word/2010/wordprocessingShape">
+                    <wps:wsp>
+                      <wps:cNvSpPr/>
+                      <wps:spPr>
+                        <a:xfrm>
+                          <a:off x="0" y="0"/>
+                          <a:ext cx="108857" cy="293914"/>
+                        </a:xfrm>
+                        <a:prstGeom prst="leftBrace">
+                          <a:avLst>
+                            <a:gd name="adj1" fmla="val 8333"/>
+                            <a:gd name="adj2" fmla="val 51641"/>
+                          </a:avLst>
+                        </a:prstGeom>
+                      </wps:spPr>
+                      <wps:style>
+                        <a:lnRef idx="2">
+                          <a:schemeClr val="dk1"/>
+                        </a:lnRef>
+                        <a:fillRef idx="0">
+                          <a:schemeClr val="dk1"/>
+                        </a:fillRef>
+                        <a:effectRef idx="1">
+                          <a:schemeClr val="dk1"/>
+                        </a:effectRef>
+                        <a:fontRef idx="minor">
+                          <a:schemeClr val="tx1"/>
+                        </a:fontRef>
+                      </wps:style>
+                      <wps:bodyPr rot="0" spcFirstLastPara="0" vertOverflow="overflow" horzOverflow="overflow" vert="horz" wrap="square" lIns="91440" tIns="45720" rIns="91440" bIns="45720" numCol="1" spcCol="0" rtlCol="0" fromWordArt="0" anchor="ctr" anchorCtr="0" forceAA="0" compatLnSpc="1">
+                        <a:prstTxWarp prst="textNoShape">
+                          <a:avLst/>
+                        </a:prstTxWarp>
+                        <a:noAutofit/>
+                      </wps:bodyPr>
+                    </wps:wsp>
+                  </a:graphicData>
+                </a:graphic>
+                <wp14:sizeRelH relativeFrom="margin">
+                  <wp14:pctWidth>0</wp14:pctWidth>
+                </wp14:sizeRelH>
+                <wp14:sizeRelV relativeFrom="margin">
+                  <wp14:pctHeight>0</wp14:pctHeight>
+                </wp14:sizeRelV>
+              </wp:anchor>
+            </w:drawing>
+          </mc:Choice>
+          <mc:Fallback>
+            <w:pict>
+              <v:shape w14:anchorId="20ACAED8" id="Abrir llave 35" o:spid="_x0000_s1026" type="#_x0000_t87" style="position:absolute;margin-left:166.3pt;margin-top:609.45pt;width:8.55pt;height:23.15pt;z-index:251704320;visibility:visible;mso-wrap-style:square;mso-width-percent:0;mso-height-percent:0;mso-wrap-distance-left:9pt;mso-wrap-distance-top:0;mso-wrap-distance-right:9pt;mso-wrap-distance-bottom:0;mso-position-horizontal:absolute;mso-position-horizontal-relative:margin;mso-position-vertical:absolute;mso-position-vertical-relative:text;mso-width-percent:0;mso-height-percent:0;mso-width-relative:margin;mso-height-relative:margin;v-text-anchor:middle" o:gfxdata="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" adj="667,11154" strokecolor="black [3200]" strokeweight="1pt">
+                <v:stroke joinstyle="miter"/>
+                <w10:wrap anchorx="margin"/>
+              </v:shape>
+            </w:pict>
+          </mc:Fallback>
+        </mc:AlternateContent>
+      </w:r>
+      <w:r>
+        <w:rPr>
+          <w:noProof/>
+        </w:rPr>
+        <mc:AlternateContent>
+          <mc:Choice Requires="wps">
+            <w:drawing>
+              <wp:anchor distT="0" distB="0" distL="114300" distR="114300" simplePos="0" relativeHeight="251700224" behindDoc="0" locked="0" layoutInCell="1" allowOverlap="1" wp14:anchorId="3E459AA7" wp14:editId="589256F6">
+                <wp:simplePos x="0" y="0"/>
+                <wp:positionH relativeFrom="margin">
+                  <wp:posOffset>2111829</wp:posOffset>
+                </wp:positionH>
+                <wp:positionV relativeFrom="paragraph">
+                  <wp:posOffset>6770461</wp:posOffset>
+                </wp:positionV>
+                <wp:extent cx="108857" cy="293914"/>
+                <wp:effectExtent l="0" t="0" r="24765" b="11430"/>
+                <wp:wrapNone/>
+                <wp:docPr id="1457349519" name="Abrir llave 35"/>
+                <wp:cNvGraphicFramePr/>
+                <a:graphic xmlns:a="http://schemas.openxmlformats.org/drawingml/2006/main">
+                  <a:graphicData uri="http://schemas.microsoft.com/office/word/2010/wordprocessingShape">
+                    <wps:wsp>
+                      <wps:cNvSpPr/>
+                      <wps:spPr>
+                        <a:xfrm>
+                          <a:off x="0" y="0"/>
+                          <a:ext cx="108857" cy="293914"/>
+                        </a:xfrm>
+                        <a:prstGeom prst="leftBrace">
+                          <a:avLst>
+                            <a:gd name="adj1" fmla="val 8333"/>
+                            <a:gd name="adj2" fmla="val 51641"/>
+                          </a:avLst>
+                        </a:prstGeom>
+                      </wps:spPr>
+                      <wps:style>
+                        <a:lnRef idx="2">
+                          <a:schemeClr val="dk1"/>
+                        </a:lnRef>
+                        <a:fillRef idx="0">
+                          <a:schemeClr val="dk1"/>
+                        </a:fillRef>
+                        <a:effectRef idx="1">
+                          <a:schemeClr val="dk1"/>
+                        </a:effectRef>
+                        <a:fontRef idx="minor">
+                          <a:schemeClr val="tx1"/>
+                        </a:fontRef>
+                      </wps:style>
+                      <wps:bodyPr rot="0" spcFirstLastPara="0" vertOverflow="overflow" horzOverflow="overflow" vert="horz" wrap="square" lIns="91440" tIns="45720" rIns="91440" bIns="45720" numCol="1" spcCol="0" rtlCol="0" fromWordArt="0" anchor="ctr" anchorCtr="0" forceAA="0" compatLnSpc="1">
+                        <a:prstTxWarp prst="textNoShape">
+                          <a:avLst/>
+                        </a:prstTxWarp>
+                        <a:noAutofit/>
+                      </wps:bodyPr>
+                    </wps:wsp>
+                  </a:graphicData>
+                </a:graphic>
+                <wp14:sizeRelH relativeFrom="margin">
+                  <wp14:pctWidth>0</wp14:pctWidth>
+                </wp14:sizeRelH>
+                <wp14:sizeRelV relativeFrom="margin">
+                  <wp14:pctHeight>0</wp14:pctHeight>
+                </wp14:sizeRelV>
+              </wp:anchor>
+            </w:drawing>
+          </mc:Choice>
+          <mc:Fallback>
+            <w:pict>
+              <v:shape w14:anchorId="67A5C519" id="Abrir llave 35" o:spid="_x0000_s1026" type="#_x0000_t87" style="position:absolute;margin-left:166.3pt;margin-top:533.1pt;width:8.55pt;height:23.15pt;z-index:251700224;visibility:visible;mso-wrap-style:square;mso-width-percent:0;mso-height-percent:0;mso-wrap-distance-left:9pt;mso-wrap-distance-top:0;mso-wrap-distance-right:9pt;mso-wrap-distance-bottom:0;mso-position-horizontal:absolute;mso-position-horizontal-relative:margin;mso-position-vertical:absolute;mso-position-vertical-relative:text;mso-width-percent:0;mso-height-percent:0;mso-width-relative:margin;mso-height-relative:margin;v-text-anchor:middle" o:gfxdata="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" adj="667,11154" strokecolor="black [3200]" strokeweight="1pt">
+                <v:stroke joinstyle="miter"/>
+                <w10:wrap anchorx="margin"/>
+              </v:shape>
+            </w:pict>
+          </mc:Fallback>
+        </mc:AlternateContent>
+      </w:r>
+      <w:r>
+        <w:rPr>
+          <w:noProof/>
+        </w:rPr>
+        <mc:AlternateContent>
+          <mc:Choice Requires="wps">
+            <w:drawing>
+              <wp:anchor distT="0" distB="0" distL="114300" distR="114300" simplePos="0" relativeHeight="251698176" behindDoc="0" locked="0" layoutInCell="1" allowOverlap="1" wp14:anchorId="4A6C404B" wp14:editId="2B3920C7">
+                <wp:simplePos x="0" y="0"/>
+                <wp:positionH relativeFrom="margin">
+                  <wp:posOffset>4593772</wp:posOffset>
+                </wp:positionH>
+                <wp:positionV relativeFrom="paragraph">
+                  <wp:posOffset>250371</wp:posOffset>
+                </wp:positionV>
+                <wp:extent cx="130538" cy="663575"/>
+                <wp:effectExtent l="0" t="0" r="22225" b="22225"/>
+                <wp:wrapNone/>
+                <wp:docPr id="1581677761" name="Abrir llave 35"/>
+                <wp:cNvGraphicFramePr/>
+                <a:graphic xmlns:a="http://schemas.openxmlformats.org/drawingml/2006/main">
+                  <a:graphicData uri="http://schemas.microsoft.com/office/word/2010/wordprocessingShape">
+                    <wps:wsp>
+                      <wps:cNvSpPr/>
+                      <wps:spPr>
+                        <a:xfrm>
+                          <a:off x="0" y="0"/>
+                          <a:ext cx="130538" cy="663575"/>
+                        </a:xfrm>
+                        <a:prstGeom prst="leftBrace">
+                          <a:avLst>
+                            <a:gd name="adj1" fmla="val 8333"/>
+                            <a:gd name="adj2" fmla="val 51641"/>
+                          </a:avLst>
+                        </a:prstGeom>
+                      </wps:spPr>
+                      <wps:style>
+                        <a:lnRef idx="2">
+                          <a:schemeClr val="dk1"/>
+                        </a:lnRef>
+                        <a:fillRef idx="0">
+                          <a:schemeClr val="dk1"/>
+                        </a:fillRef>
+                        <a:effectRef idx="1">
+                          <a:schemeClr val="dk1"/>
+                        </a:effectRef>
+                        <a:fontRef idx="minor">
+                          <a:schemeClr val="tx1"/>
+                        </a:fontRef>
+                      </wps:style>
+                      <wps:bodyPr rot="0" spcFirstLastPara="0" vertOverflow="overflow" horzOverflow="overflow" vert="horz" wrap="square" lIns="91440" tIns="45720" rIns="91440" bIns="45720" numCol="1" spcCol="0" rtlCol="0" fromWordArt="0" anchor="ctr" anchorCtr="0" forceAA="0" compatLnSpc="1">
+                        <a:prstTxWarp prst="textNoShape">
+                          <a:avLst/>
+                        </a:prstTxWarp>
+                        <a:noAutofit/>
+                      </wps:bodyPr>
+                    </wps:wsp>
+                  </a:graphicData>
+                </a:graphic>
+                <wp14:sizeRelH relativeFrom="margin">
+                  <wp14:pctWidth>0</wp14:pctWidth>
+                </wp14:sizeRelH>
+                <wp14:sizeRelV relativeFrom="margin">
+                  <wp14:pctHeight>0</wp14:pctHeight>
+                </wp14:sizeRelV>
+              </wp:anchor>
+            </w:drawing>
+          </mc:Choice>
+          <mc:Fallback>
+            <w:pict>
+              <v:shape w14:anchorId="5ABA26A1" id="Abrir llave 35" o:spid="_x0000_s1026" type="#_x0000_t87" style="position:absolute;margin-left:361.7pt;margin-top:19.7pt;width:10.3pt;height:52.25pt;z-index:251698176;visibility:visible;mso-wrap-style:square;mso-width-percent:0;mso-height-percent:0;mso-wrap-distance-left:9pt;mso-wrap-distance-top:0;mso-wrap-distance-right:9pt;mso-wrap-distance-bottom:0;mso-position-horizontal:absolute;mso-position-horizontal-relative:margin;mso-position-vertical:absolute;mso-position-vertical-relative:text;mso-width-percent:0;mso-height-percent:0;mso-width-relative:margin;mso-height-relative:margin;v-text-anchor:middle" o:gfxdata="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" adj="354,11154" strokecolor="black [3200]" strokeweight="1pt">
+                <v:stroke joinstyle="miter"/>
+                <w10:wrap anchorx="margin"/>
+              </v:shape>
+            </w:pict>
+          </mc:Fallback>
+        </mc:AlternateContent>
+      </w:r>
+      <w:r>
+        <w:rPr>
+          <w:noProof/>
+        </w:rPr>
+        <mc:AlternateContent>
+          <mc:Choice Requires="wps">
+            <w:drawing>
+              <wp:anchor distT="0" distB="0" distL="114300" distR="114300" simplePos="0" relativeHeight="251696128" behindDoc="0" locked="0" layoutInCell="1" allowOverlap="1" wp14:anchorId="5A5D23AB" wp14:editId="7C3FC1ED">
+                <wp:simplePos x="0" y="0"/>
+                <wp:positionH relativeFrom="margin">
+                  <wp:posOffset>4659086</wp:posOffset>
+                </wp:positionH>
+                <wp:positionV relativeFrom="paragraph">
+                  <wp:posOffset>1349829</wp:posOffset>
+                </wp:positionV>
+                <wp:extent cx="129903" cy="1262742"/>
+                <wp:effectExtent l="0" t="0" r="22860" b="13970"/>
+                <wp:wrapNone/>
+                <wp:docPr id="1881976267" name="Abrir llave 35"/>
+                <wp:cNvGraphicFramePr/>
+                <a:graphic xmlns:a="http://schemas.openxmlformats.org/drawingml/2006/main">
+                  <a:graphicData uri="http://schemas.microsoft.com/office/word/2010/wordprocessingShape">
+                    <wps:wsp>
+                      <wps:cNvSpPr/>
+                      <wps:spPr>
+                        <a:xfrm>
+                          <a:off x="0" y="0"/>
+                          <a:ext cx="129903" cy="1262742"/>
+                        </a:xfrm>
+                        <a:prstGeom prst="leftBrace">
+                          <a:avLst>
+                            <a:gd name="adj1" fmla="val 8333"/>
+                            <a:gd name="adj2" fmla="val 51641"/>
+                          </a:avLst>
+                        </a:prstGeom>
+                      </wps:spPr>
+                      <wps:style>
+                        <a:lnRef idx="2">
+                          <a:schemeClr val="dk1"/>
+                        </a:lnRef>
+                        <a:fillRef idx="0">
+                          <a:schemeClr val="dk1"/>
+                        </a:fillRef>
+                        <a:effectRef idx="1">
+                          <a:schemeClr val="dk1"/>
+                        </a:effectRef>
+                        <a:fontRef idx="minor">
+                          <a:schemeClr val="tx1"/>
+                        </a:fontRef>
+                      </wps:style>
+                      <wps:bodyPr rot="0" spcFirstLastPara="0" vertOverflow="overflow" horzOverflow="overflow" vert="horz" wrap="square" lIns="91440" tIns="45720" rIns="91440" bIns="45720" numCol="1" spcCol="0" rtlCol="0" fromWordArt="0" anchor="ctr" anchorCtr="0" forceAA="0" compatLnSpc="1">
+                        <a:prstTxWarp prst="textNoShape">
+                          <a:avLst/>
+                        </a:prstTxWarp>
+                        <a:noAutofit/>
+                      </wps:bodyPr>
+                    </wps:wsp>
+                  </a:graphicData>
+                </a:graphic>
+                <wp14:sizeRelH relativeFrom="margin">
+                  <wp14:pctWidth>0</wp14:pctWidth>
+                </wp14:sizeRelH>
+                <wp14:sizeRelV relativeFrom="margin">
+                  <wp14:pctHeight>0</wp14:pctHeight>
+                </wp14:sizeRelV>
+              </wp:anchor>
+            </w:drawing>
+          </mc:Choice>
+          <mc:Fallback>
+            <w:pict>
+              <v:shape w14:anchorId="2E09866C" id="Abrir llave 35" o:spid="_x0000_s1026" type="#_x0000_t87" style="position:absolute;margin-left:366.85pt;margin-top:106.3pt;width:10.25pt;height:99.45pt;z-index:251696128;visibility:visible;mso-wrap-style:square;mso-width-percent:0;mso-height-percent:0;mso-wrap-distance-left:9pt;mso-wrap-distance-top:0;mso-wrap-distance-right:9pt;mso-wrap-distance-bottom:0;mso-position-horizontal:absolute;mso-position-horizontal-relative:margin;mso-position-vertical:absolute;mso-position-vertical-relative:text;mso-width-percent:0;mso-height-percent:0;mso-width-relative:margin;mso-height-relative:margin;v-text-anchor:middle" o:gfxdata="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" adj="185,11154" strokecolor="black [3200]" strokeweight="1pt">
+                <v:stroke joinstyle="miter"/>
+                <w10:wrap anchorx="margin"/>
+              </v:shape>
+            </w:pict>
+          </mc:Fallback>
+        </mc:AlternateContent>
+      </w:r>
+      <w:r>
+        <w:rPr>
+          <w:noProof/>
+        </w:rPr>
+        <mc:AlternateContent>
+          <mc:Choice Requires="wps">
+            <w:drawing>
+              <wp:anchor distT="0" distB="0" distL="114300" distR="114300" simplePos="0" relativeHeight="251694080" behindDoc="0" locked="0" layoutInCell="1" allowOverlap="1" wp14:anchorId="3D02D821" wp14:editId="40058AD1">
+                <wp:simplePos x="0" y="0"/>
+                <wp:positionH relativeFrom="margin">
+                  <wp:posOffset>4626429</wp:posOffset>
+                </wp:positionH>
+                <wp:positionV relativeFrom="paragraph">
+                  <wp:posOffset>2699657</wp:posOffset>
+                </wp:positionV>
+                <wp:extent cx="162832" cy="1262743"/>
+                <wp:effectExtent l="0" t="0" r="27940" b="13970"/>
+                <wp:wrapNone/>
+                <wp:docPr id="763468527" name="Abrir llave 35"/>
+                <wp:cNvGraphicFramePr/>
+                <a:graphic xmlns:a="http://schemas.openxmlformats.org/drawingml/2006/main">
+                  <a:graphicData uri="http://schemas.microsoft.com/office/word/2010/wordprocessingShape">
+                    <wps:wsp>
+                      <wps:cNvSpPr/>
+                      <wps:spPr>
+                        <a:xfrm>
+                          <a:off x="0" y="0"/>
+                          <a:ext cx="162832" cy="1262743"/>
+                        </a:xfrm>
+                        <a:prstGeom prst="leftBrace">
+                          <a:avLst>
+                            <a:gd name="adj1" fmla="val 8333"/>
+                            <a:gd name="adj2" fmla="val 51641"/>
+                          </a:avLst>
+                        </a:prstGeom>
+                      </wps:spPr>
+                      <wps:style>
+                        <a:lnRef idx="2">
+                          <a:schemeClr val="dk1"/>
+                        </a:lnRef>
+                        <a:fillRef idx="0">
+                          <a:schemeClr val="dk1"/>
+                        </a:fillRef>
+                        <a:effectRef idx="1">
+                          <a:schemeClr val="dk1"/>
+                        </a:effectRef>
+                        <a:fontRef idx="minor">
+                          <a:schemeClr val="tx1"/>
+                        </a:fontRef>
+                      </wps:style>
+                      <wps:bodyPr rot="0" spcFirstLastPara="0" vertOverflow="overflow" horzOverflow="overflow" vert="horz" wrap="square" lIns="91440" tIns="45720" rIns="91440" bIns="45720" numCol="1" spcCol="0" rtlCol="0" fromWordArt="0" anchor="ctr" anchorCtr="0" forceAA="0" compatLnSpc="1">
+                        <a:prstTxWarp prst="textNoShape">
+                          <a:avLst/>
+                        </a:prstTxWarp>
+                        <a:noAutofit/>
+                      </wps:bodyPr>
+                    </wps:wsp>
+                  </a:graphicData>
+                </a:graphic>
+                <wp14:sizeRelH relativeFrom="margin">
+                  <wp14:pctWidth>0</wp14:pctWidth>
+                </wp14:sizeRelH>
+                <wp14:sizeRelV relativeFrom="margin">
+                  <wp14:pctHeight>0</wp14:pctHeight>
+                </wp14:sizeRelV>
+              </wp:anchor>
+            </w:drawing>
+          </mc:Choice>
+          <mc:Fallback>
+            <w:pict>
+              <v:shape w14:anchorId="1D385A85" id="Abrir llave 35" o:spid="_x0000_s1026" type="#_x0000_t87" style="position:absolute;margin-left:364.3pt;margin-top:212.55pt;width:12.8pt;height:99.45pt;z-index:251694080;visibility:visible;mso-wrap-style:square;mso-width-percent:0;mso-height-percent:0;mso-wrap-distance-left:9pt;mso-wrap-distance-top:0;mso-wrap-distance-right:9pt;mso-wrap-distance-bottom:0;mso-position-horizontal:absolute;mso-position-horizontal-relative:margin;mso-position-vertical:absolute;mso-position-vertical-relative:text;mso-width-percent:0;mso-height-percent:0;mso-width-relative:margin;mso-height-relative:margin;v-text-anchor:middle" o:gfxdata="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" adj="232,11154" strokecolor="black [3200]" strokeweight="1pt">
+                <v:stroke joinstyle="miter"/>
+                <w10:wrap anchorx="margin"/>
+              </v:shape>
+            </w:pict>
+          </mc:Fallback>
+        </mc:AlternateContent>
+      </w:r>
+      <w:r>
+        <w:rPr>
+          <w:noProof/>
+        </w:rPr>
+        <mc:AlternateContent>
+          <mc:Choice Requires="wps">
+            <w:drawing>
+              <wp:anchor distT="0" distB="0" distL="114300" distR="114300" simplePos="0" relativeHeight="251692032" behindDoc="0" locked="0" layoutInCell="1" allowOverlap="1" wp14:anchorId="25BC1465" wp14:editId="5A69DCA1">
+                <wp:simplePos x="0" y="0"/>
+                <wp:positionH relativeFrom="margin">
+                  <wp:posOffset>4626429</wp:posOffset>
+                </wp:positionH>
+                <wp:positionV relativeFrom="paragraph">
+                  <wp:posOffset>3973286</wp:posOffset>
+                </wp:positionV>
+                <wp:extent cx="130538" cy="1077685"/>
+                <wp:effectExtent l="0" t="0" r="22225" b="27305"/>
+                <wp:wrapNone/>
+                <wp:docPr id="1564470276" name="Abrir llave 35"/>
+                <wp:cNvGraphicFramePr/>
+                <a:graphic xmlns:a="http://schemas.openxmlformats.org/drawingml/2006/main">
+                  <a:graphicData uri="http://schemas.microsoft.com/office/word/2010/wordprocessingShape">
+                    <wps:wsp>
+                      <wps:cNvSpPr/>
+                      <wps:spPr>
+                        <a:xfrm>
+                          <a:off x="0" y="0"/>
+                          <a:ext cx="130538" cy="1077685"/>
+                        </a:xfrm>
+                        <a:prstGeom prst="leftBrace">
+                          <a:avLst>
+                            <a:gd name="adj1" fmla="val 8333"/>
+                            <a:gd name="adj2" fmla="val 51641"/>
+                          </a:avLst>
+                        </a:prstGeom>
+                      </wps:spPr>
+                      <wps:style>
+                        <a:lnRef idx="2">
+                          <a:schemeClr val="dk1"/>
+                        </a:lnRef>
+                        <a:fillRef idx="0">
+                          <a:schemeClr val="dk1"/>
+                        </a:fillRef>
+                        <a:effectRef idx="1">
+                          <a:schemeClr val="dk1"/>
+                        </a:effectRef>
+                        <a:fontRef idx="minor">
+                          <a:schemeClr val="tx1"/>
+                        </a:fontRef>
+                      </wps:style>
+                      <wps:bodyPr rot="0" spcFirstLastPara="0" vertOverflow="overflow" horzOverflow="overflow" vert="horz" wrap="square" lIns="91440" tIns="45720" rIns="91440" bIns="45720" numCol="1" spcCol="0" rtlCol="0" fromWordArt="0" anchor="ctr" anchorCtr="0" forceAA="0" compatLnSpc="1">
+                        <a:prstTxWarp prst="textNoShape">
+                          <a:avLst/>
+                        </a:prstTxWarp>
+                        <a:noAutofit/>
+                      </wps:bodyPr>
+                    </wps:wsp>
+                  </a:graphicData>
+                </a:graphic>
+                <wp14:sizeRelH relativeFrom="margin">
+                  <wp14:pctWidth>0</wp14:pctWidth>
+                </wp14:sizeRelH>
+                <wp14:sizeRelV relativeFrom="margin">
+                  <wp14:pctHeight>0</wp14:pctHeight>
+                </wp14:sizeRelV>
+              </wp:anchor>
+            </w:drawing>
+          </mc:Choice>
+          <mc:Fallback>
+            <w:pict>
+              <v:shape w14:anchorId="03208097" id="Abrir llave 35" o:spid="_x0000_s1026" type="#_x0000_t87" style="position:absolute;margin-left:364.3pt;margin-top:312.85pt;width:10.3pt;height:84.85pt;z-index:251692032;visibility:visible;mso-wrap-style:square;mso-width-percent:0;mso-height-percent:0;mso-wrap-distance-left:9pt;mso-wrap-distance-top:0;mso-wrap-distance-right:9pt;mso-wrap-distance-bottom:0;mso-position-horizontal:absolute;mso-position-horizontal-relative:margin;mso-position-vertical:absolute;mso-position-vertical-relative:text;mso-width-percent:0;mso-height-percent:0;mso-width-relative:margin;mso-height-relative:margin;v-text-anchor:middle" o:gfxdata="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" adj="218,11154" strokecolor="black [3200]" strokeweight="1pt">
+                <v:stroke joinstyle="miter"/>
+                <w10:wrap anchorx="margin"/>
+              </v:shape>
+            </w:pict>
+          </mc:Fallback>
+        </mc:AlternateContent>
+      </w:r>
+      <w:r>
+        <w:rPr>
+          <w:noProof/>
+        </w:rPr>
+        <mc:AlternateContent>
+          <mc:Choice Requires="wps">
+            <w:drawing>
+              <wp:anchor distT="0" distB="0" distL="114300" distR="114300" simplePos="0" relativeHeight="251689984" behindDoc="0" locked="0" layoutInCell="1" allowOverlap="1" wp14:anchorId="468BC243" wp14:editId="2AC3598B">
+                <wp:simplePos x="0" y="0"/>
+                <wp:positionH relativeFrom="margin">
+                  <wp:posOffset>4658995</wp:posOffset>
+                </wp:positionH>
+                <wp:positionV relativeFrom="paragraph">
+                  <wp:posOffset>5225052</wp:posOffset>
+                </wp:positionV>
+                <wp:extent cx="130538" cy="663575"/>
+                <wp:effectExtent l="0" t="0" r="22225" b="22225"/>
+                <wp:wrapNone/>
+                <wp:docPr id="2126311044" name="Abrir llave 35"/>
+                <wp:cNvGraphicFramePr/>
+                <a:graphic xmlns:a="http://schemas.openxmlformats.org/drawingml/2006/main">
+                  <a:graphicData uri="http://schemas.microsoft.com/office/word/2010/wordprocessingShape">
+                    <wps:wsp>
+                      <wps:cNvSpPr/>
+                      <wps:spPr>
+                        <a:xfrm>
+                          <a:off x="0" y="0"/>
+                          <a:ext cx="130538" cy="663575"/>
+                        </a:xfrm>
+                        <a:prstGeom prst="leftBrace">
+                          <a:avLst>
+                            <a:gd name="adj1" fmla="val 8333"/>
+                            <a:gd name="adj2" fmla="val 51641"/>
+                          </a:avLst>
+                        </a:prstGeom>
+                      </wps:spPr>
+                      <wps:style>
+                        <a:lnRef idx="2">
+                          <a:schemeClr val="dk1"/>
+                        </a:lnRef>
+                        <a:fillRef idx="0">
+                          <a:schemeClr val="dk1"/>
+                        </a:fillRef>
+                        <a:effectRef idx="1">
+                          <a:schemeClr val="dk1"/>
+                        </a:effectRef>
+                        <a:fontRef idx="minor">
+                          <a:schemeClr val="tx1"/>
+                        </a:fontRef>
+                      </wps:style>
+                      <wps:bodyPr rot="0" spcFirstLastPara="0" vertOverflow="overflow" horzOverflow="overflow" vert="horz" wrap="square" lIns="91440" tIns="45720" rIns="91440" bIns="45720" numCol="1" spcCol="0" rtlCol="0" fromWordArt="0" anchor="ctr" anchorCtr="0" forceAA="0" compatLnSpc="1">
+                        <a:prstTxWarp prst="textNoShape">
+                          <a:avLst/>
+                        </a:prstTxWarp>
+                        <a:noAutofit/>
+                      </wps:bodyPr>
+                    </wps:wsp>
+                  </a:graphicData>
+                </a:graphic>
+                <wp14:sizeRelH relativeFrom="margin">
+                  <wp14:pctWidth>0</wp14:pctWidth>
+                </wp14:sizeRelH>
+                <wp14:sizeRelV relativeFrom="margin">
+                  <wp14:pctHeight>0</wp14:pctHeight>
+                </wp14:sizeRelV>
+              </wp:anchor>
+            </w:drawing>
+          </mc:Choice>
+          <mc:Fallback>
+            <w:pict>
+              <v:shape w14:anchorId="04C69D91" id="Abrir llave 35" o:spid="_x0000_s1026" type="#_x0000_t87" style="position:absolute;margin-left:366.85pt;margin-top:411.4pt;width:10.3pt;height:52.25pt;z-index:251689984;visibility:visible;mso-wrap-style:square;mso-width-percent:0;mso-height-percent:0;mso-wrap-distance-left:9pt;mso-wrap-distance-top:0;mso-wrap-distance-right:9pt;mso-wrap-distance-bottom:0;mso-position-horizontal:absolute;mso-position-horizontal-relative:margin;mso-position-vertical:absolute;mso-position-vertical-relative:text;mso-width-percent:0;mso-height-percent:0;mso-width-relative:margin;mso-height-relative:margin;v-text-anchor:middle" o:gfxdata="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" adj="354,11154" strokecolor="black [3200]" strokeweight="1pt">
+                <v:stroke joinstyle="miter"/>
+                <w10:wrap anchorx="margin"/>
+              </v:shape>
+            </w:pict>
+          </mc:Fallback>
+        </mc:AlternateContent>
+      </w:r>
+      <w:r>
+        <w:rPr>
+          <w:noProof/>
+        </w:rPr>
+        <mc:AlternateContent>
+          <mc:Choice Requires="wps">
+            <w:drawing>
+              <wp:anchor distT="0" distB="0" distL="114300" distR="114300" simplePos="0" relativeHeight="251687936" behindDoc="0" locked="0" layoutInCell="1" allowOverlap="1" wp14:anchorId="43338FF5" wp14:editId="77892195">
+                <wp:simplePos x="0" y="0"/>
+                <wp:positionH relativeFrom="margin">
+                  <wp:posOffset>4658813</wp:posOffset>
+                </wp:positionH>
+                <wp:positionV relativeFrom="paragraph">
+                  <wp:posOffset>6106795</wp:posOffset>
+                </wp:positionV>
+                <wp:extent cx="130538" cy="663575"/>
+                <wp:effectExtent l="0" t="0" r="22225" b="22225"/>
+                <wp:wrapNone/>
+                <wp:docPr id="513164742" name="Abrir llave 35"/>
+                <wp:cNvGraphicFramePr/>
+                <a:graphic xmlns:a="http://schemas.openxmlformats.org/drawingml/2006/main">
+                  <a:graphicData uri="http://schemas.microsoft.com/office/word/2010/wordprocessingShape">
+                    <wps:wsp>
+                      <wps:cNvSpPr/>
+                      <wps:spPr>
+                        <a:xfrm>
+                          <a:off x="0" y="0"/>
+                          <a:ext cx="130538" cy="663575"/>
+                        </a:xfrm>
+                        <a:prstGeom prst="leftBrace">
+                          <a:avLst>
+                            <a:gd name="adj1" fmla="val 8333"/>
+                            <a:gd name="adj2" fmla="val 51641"/>
+                          </a:avLst>
+                        </a:prstGeom>
+                      </wps:spPr>
+                      <wps:style>
+                        <a:lnRef idx="2">
+                          <a:schemeClr val="dk1"/>
+                        </a:lnRef>
+                        <a:fillRef idx="0">
+                          <a:schemeClr val="dk1"/>
+                        </a:fillRef>
+                        <a:effectRef idx="1">
+                          <a:schemeClr val="dk1"/>
+                        </a:effectRef>
+                        <a:fontRef idx="minor">
+                          <a:schemeClr val="tx1"/>
+                        </a:fontRef>
+                      </wps:style>
+                      <wps:bodyPr rot="0" spcFirstLastPara="0" vertOverflow="overflow" horzOverflow="overflow" vert="horz" wrap="square" lIns="91440" tIns="45720" rIns="91440" bIns="45720" numCol="1" spcCol="0" rtlCol="0" fromWordArt="0" anchor="ctr" anchorCtr="0" forceAA="0" compatLnSpc="1">
+                        <a:prstTxWarp prst="textNoShape">
+                          <a:avLst/>
+                        </a:prstTxWarp>
+                        <a:noAutofit/>
+                      </wps:bodyPr>
+                    </wps:wsp>
+                  </a:graphicData>
+                </a:graphic>
+                <wp14:sizeRelH relativeFrom="margin">
+                  <wp14:pctWidth>0</wp14:pctWidth>
+                </wp14:sizeRelH>
+                <wp14:sizeRelV relativeFrom="margin">
+                  <wp14:pctHeight>0</wp14:pctHeight>
+                </wp14:sizeRelV>
+              </wp:anchor>
+            </w:drawing>
+          </mc:Choice>
+          <mc:Fallback>
+            <w:pict>
+              <v:shape w14:anchorId="55D5D926" id="Abrir llave 35" o:spid="_x0000_s1026" type="#_x0000_t87" style="position:absolute;margin-left:366.85pt;margin-top:480.85pt;width:10.3pt;height:52.25pt;z-index:251687936;visibility:visible;mso-wrap-style:square;mso-width-percent:0;mso-height-percent:0;mso-wrap-distance-left:9pt;mso-wrap-distance-top:0;mso-wrap-distance-right:9pt;mso-wrap-distance-bottom:0;mso-position-horizontal:absolute;mso-position-horizontal-relative:margin;mso-position-vertical:absolute;mso-position-vertical-relative:text;mso-width-percent:0;mso-height-percent:0;mso-width-relative:margin;mso-height-relative:margin;v-text-anchor:middle" o:gfxdata="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" adj="354,11154" strokecolor="black [3200]" strokeweight="1pt">
+                <v:stroke joinstyle="miter"/>
+                <w10:wrap anchorx="margin"/>
+              </v:shape>
+            </w:pict>
+          </mc:Fallback>
+        </mc:AlternateContent>
+      </w:r>
+      <w:r>
+        <w:rPr>
+          <w:noProof/>
+        </w:rPr>
+        <mc:AlternateContent>
+          <mc:Choice Requires="wps">
+            <w:drawing>
+              <wp:anchor distT="0" distB="0" distL="114300" distR="114300" simplePos="0" relativeHeight="251679744" behindDoc="0" locked="0" layoutInCell="1" allowOverlap="1" wp14:anchorId="1C328BEC" wp14:editId="6B8EC5B6">
+                <wp:simplePos x="0" y="0"/>
+                <wp:positionH relativeFrom="margin">
+                  <wp:posOffset>2808152</wp:posOffset>
+                </wp:positionH>
+                <wp:positionV relativeFrom="paragraph">
+                  <wp:posOffset>2895600</wp:posOffset>
+                </wp:positionV>
+                <wp:extent cx="500380" cy="1143000"/>
+                <wp:effectExtent l="0" t="0" r="13970" b="19050"/>
+                <wp:wrapNone/>
+                <wp:docPr id="765544879" name="Abrir llave 35"/>
+                <wp:cNvGraphicFramePr/>
+                <a:graphic xmlns:a="http://schemas.openxmlformats.org/drawingml/2006/main">
+                  <a:graphicData uri="http://schemas.microsoft.com/office/word/2010/wordprocessingShape">
+                    <wps:wsp>
+                      <wps:cNvSpPr/>
+                      <wps:spPr>
+                        <a:xfrm>
+                          <a:off x="0" y="0"/>
+                          <a:ext cx="500380" cy="1143000"/>
+                        </a:xfrm>
+                        <a:prstGeom prst="leftBrace">
+                          <a:avLst/>
+                        </a:prstGeom>
+                      </wps:spPr>
+                      <wps:style>
+                        <a:lnRef idx="2">
+                          <a:schemeClr val="dk1"/>
+                        </a:lnRef>
+                        <a:fillRef idx="0">
+                          <a:schemeClr val="dk1"/>
+                        </a:fillRef>
+                        <a:effectRef idx="1">
+                          <a:schemeClr val="dk1"/>
+                        </a:effectRef>
+                        <a:fontRef idx="minor">
+                          <a:schemeClr val="tx1"/>
+                        </a:fontRef>
+                      </wps:style>
+                      <wps:bodyPr rot="0" spcFirstLastPara="0" vertOverflow="overflow" horzOverflow="overflow" vert="horz" wrap="square" lIns="91440" tIns="45720" rIns="91440" bIns="45720" numCol="1" spcCol="0" rtlCol="0" fromWordArt="0" anchor="ctr" anchorCtr="0" forceAA="0" compatLnSpc="1">
+                        <a:prstTxWarp prst="textNoShape">
+                          <a:avLst/>
+                        </a:prstTxWarp>
+                        <a:noAutofit/>
+                      </wps:bodyPr>
+                    </wps:wsp>
+                  </a:graphicData>
+                </a:graphic>
+                <wp14:sizeRelV relativeFrom="margin">
+                  <wp14:pctHeight>0</wp14:pctHeight>
+                </wp14:sizeRelV>
+              </wp:anchor>
+            </w:drawing>
+          </mc:Choice>
+          <mc:Fallback>
+            <w:pict>
+              <v:shape w14:anchorId="48AB0E4D" id="Abrir llave 35" o:spid="_x0000_s1026" type="#_x0000_t87" style="position:absolute;margin-left:221.1pt;margin-top:228pt;width:39.4pt;height:90pt;z-index:251679744;visibility:visible;mso-wrap-style:square;mso-height-percent:0;mso-wrap-distance-left:9pt;mso-wrap-distance-top:0;mso-wrap-distance-right:9pt;mso-wrap-distance-bottom:0;mso-position-horizontal:absolute;mso-position-horizontal-relative:margin;mso-position-vertical:absolute;mso-position-vertical-relative:text;mso-height-percent:0;mso-height-relative:margin;v-text-anchor:middle" o:gfxdata="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" adj="788" strokecolor="black [3200]" strokeweight="1pt">
+                <v:stroke joinstyle="miter"/>
+                <w10:wrap anchorx="margin"/>
+              </v:shape>
+            </w:pict>
+          </mc:Fallback>
+        </mc:AlternateContent>
+      </w:r>
+      <w:r>
+        <w:rPr>
+          <w:noProof/>
+        </w:rPr>
+        <mc:AlternateContent>
+          <mc:Choice Requires="wps">
+            <w:drawing>
+              <wp:anchor distT="0" distB="0" distL="114300" distR="114300" simplePos="0" relativeHeight="251681792" behindDoc="0" locked="0" layoutInCell="1" allowOverlap="1" wp14:anchorId="71E8CA6A" wp14:editId="44CFF549">
+                <wp:simplePos x="0" y="0"/>
+                <wp:positionH relativeFrom="margin">
+                  <wp:posOffset>2797266</wp:posOffset>
+                </wp:positionH>
+                <wp:positionV relativeFrom="paragraph">
+                  <wp:posOffset>4092575</wp:posOffset>
+                </wp:positionV>
+                <wp:extent cx="500380" cy="1143000"/>
+                <wp:effectExtent l="0" t="0" r="13970" b="19050"/>
+                <wp:wrapNone/>
+                <wp:docPr id="296103761" name="Abrir llave 35"/>
+                <wp:cNvGraphicFramePr/>
+                <a:graphic xmlns:a="http://schemas.openxmlformats.org/drawingml/2006/main">
+                  <a:graphicData uri="http://schemas.microsoft.com/office/word/2010/wordprocessingShape">
+                    <wps:wsp>
+                      <wps:cNvSpPr/>
+                      <wps:spPr>
+                        <a:xfrm>
+                          <a:off x="0" y="0"/>
+                          <a:ext cx="500380" cy="1143000"/>
+                        </a:xfrm>
+                        <a:prstGeom prst="leftBrace">
+                          <a:avLst/>
+                        </a:prstGeom>
+                      </wps:spPr>
+                      <wps:style>
+                        <a:lnRef idx="2">
+                          <a:schemeClr val="dk1"/>
+                        </a:lnRef>
+                        <a:fillRef idx="0">
+                          <a:schemeClr val="dk1"/>
+                        </a:fillRef>
+                        <a:effectRef idx="1">
+                          <a:schemeClr val="dk1"/>
+                        </a:effectRef>
+                        <a:fontRef idx="minor">
+                          <a:schemeClr val="tx1"/>
+                        </a:fontRef>
+                      </wps:style>
+                      <wps:bodyPr rot="0" spcFirstLastPara="0" vertOverflow="overflow" horzOverflow="overflow" vert="horz" wrap="square" lIns="91440" tIns="45720" rIns="91440" bIns="45720" numCol="1" spcCol="0" rtlCol="0" fromWordArt="0" anchor="ctr" anchorCtr="0" forceAA="0" compatLnSpc="1">
+                        <a:prstTxWarp prst="textNoShape">
+                          <a:avLst/>
+                        </a:prstTxWarp>
+                        <a:noAutofit/>
+                      </wps:bodyPr>
+                    </wps:wsp>
+                  </a:graphicData>
+                </a:graphic>
+                <wp14:sizeRelV relativeFrom="margin">
+                  <wp14:pctHeight>0</wp14:pctHeight>
+                </wp14:sizeRelV>
+              </wp:anchor>
+            </w:drawing>
+          </mc:Choice>
+          <mc:Fallback>
+            <w:pict>
+              <v:shape w14:anchorId="364A5382" id="Abrir llave 35" o:spid="_x0000_s1026" type="#_x0000_t87" style="position:absolute;margin-left:220.25pt;margin-top:322.25pt;width:39.4pt;height:90pt;z-index:251681792;visibility:visible;mso-wrap-style:square;mso-height-percent:0;mso-wrap-distance-left:9pt;mso-wrap-distance-top:0;mso-wrap-distance-right:9pt;mso-wrap-distance-bottom:0;mso-position-horizontal:absolute;mso-position-horizontal-relative:margin;mso-position-vertical:absolute;mso-position-vertical-relative:text;mso-height-percent:0;mso-height-relative:margin;v-text-anchor:middle" o:gfxdata="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" adj="788" strokecolor="black [3200]" strokeweight="1pt">
+                <v:stroke joinstyle="miter"/>
+                <w10:wrap anchorx="margin"/>
+              </v:shape>
+            </w:pict>
+          </mc:Fallback>
+        </mc:AlternateContent>
+      </w:r>
+      <w:r>
+        <w:rPr>
+          <w:noProof/>
+        </w:rPr>
+        <mc:AlternateContent>
+          <mc:Choice Requires="wps">
+            <w:drawing>
+              <wp:anchor distT="0" distB="0" distL="114300" distR="114300" simplePos="0" relativeHeight="251685888" behindDoc="0" locked="0" layoutInCell="1" allowOverlap="1" wp14:anchorId="3D580AC6" wp14:editId="20D32986">
+                <wp:simplePos x="0" y="0"/>
+                <wp:positionH relativeFrom="margin">
+                  <wp:align>center</wp:align>
+                </wp:positionH>
+                <wp:positionV relativeFrom="paragraph">
+                  <wp:posOffset>6052276</wp:posOffset>
+                </wp:positionV>
+                <wp:extent cx="511266" cy="664029"/>
+                <wp:effectExtent l="0" t="0" r="22225" b="22225"/>
+                <wp:wrapNone/>
+                <wp:docPr id="1706201901" name="Abrir llave 35"/>
+                <wp:cNvGraphicFramePr/>
+                <a:graphic xmlns:a="http://schemas.openxmlformats.org/drawingml/2006/main">
+                  <a:graphicData uri="http://schemas.microsoft.com/office/word/2010/wordprocessingShape">
+                    <wps:wsp>
+                      <wps:cNvSpPr/>
+                      <wps:spPr>
+                        <a:xfrm>
+                          <a:off x="0" y="0"/>
+                          <a:ext cx="511266" cy="664029"/>
+                        </a:xfrm>
+                        <a:prstGeom prst="leftBrace">
+                          <a:avLst/>
+                        </a:prstGeom>
+                      </wps:spPr>
+                      <wps:style>
+                        <a:lnRef idx="2">
+                          <a:schemeClr val="dk1"/>
+                        </a:lnRef>
+                        <a:fillRef idx="0">
+                          <a:schemeClr val="dk1"/>
+                        </a:fillRef>
+                        <a:effectRef idx="1">
+                          <a:schemeClr val="dk1"/>
+                        </a:effectRef>
+                        <a:fontRef idx="minor">
+                          <a:schemeClr val="tx1"/>
+                        </a:fontRef>
+                      </wps:style>
+                      <wps:bodyPr rot="0" spcFirstLastPara="0" vertOverflow="overflow" horzOverflow="overflow" vert="horz" wrap="square" lIns="91440" tIns="45720" rIns="91440" bIns="45720" numCol="1" spcCol="0" rtlCol="0" fromWordArt="0" anchor="ctr" anchorCtr="0" forceAA="0" compatLnSpc="1">
+                        <a:prstTxWarp prst="textNoShape">
+                          <a:avLst/>
+                        </a:prstTxWarp>
+                        <a:noAutofit/>
+                      </wps:bodyPr>
+                    </wps:wsp>
+                  </a:graphicData>
+                </a:graphic>
+                <wp14:sizeRelH relativeFrom="margin">
+                  <wp14:pctWidth>0</wp14:pctWidth>
+                </wp14:sizeRelH>
+                <wp14:sizeRelV relativeFrom="margin">
+                  <wp14:pctHeight>0</wp14:pctHeight>
+                </wp14:sizeRelV>
+              </wp:anchor>
+            </w:drawing>
+          </mc:Choice>
+          <mc:Fallback>
+            <w:pict>
+              <v:shape w14:anchorId="7A9BF9E6" id="Abrir llave 35" o:spid="_x0000_s1026" type="#_x0000_t87" style="position:absolute;margin-left:0;margin-top:476.55pt;width:40.25pt;height:52.3pt;z-index:251685888;visibility:visible;mso-wrap-style:square;mso-width-percent:0;mso-height-percent:0;mso-wrap-distance-left:9pt;mso-wrap-distance-top:0;mso-wrap-distance-right:9pt;mso-wrap-distance-bottom:0;mso-position-horizontal:center;mso-position-horizontal-relative:margin;mso-position-vertical:absolute;mso-position-vertical-relative:text;mso-width-percent:0;mso-height-percent:0;mso-width-relative:margin;mso-height-relative:margin;v-text-anchor:middle" o:gfxdata="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" adj="1386" strokecolor="black [3200]" strokeweight="1pt">
+                <v:stroke joinstyle="miter"/>
+                <w10:wrap anchorx="margin"/>
+              </v:shape>
+            </w:pict>
+          </mc:Fallback>
+        </mc:AlternateContent>
+      </w:r>
+      <w:r>
+        <w:rPr>
+          <w:noProof/>
+        </w:rPr>
+        <mc:AlternateContent>
+          <mc:Choice Requires="wps">
+            <w:drawing>
+              <wp:anchor distT="0" distB="0" distL="114300" distR="114300" simplePos="0" relativeHeight="251683840" behindDoc="0" locked="0" layoutInCell="1" allowOverlap="1" wp14:anchorId="3AC609A4" wp14:editId="5ED1FFAC">
+                <wp:simplePos x="0" y="0"/>
+                <wp:positionH relativeFrom="margin">
+                  <wp:align>center</wp:align>
+                </wp:positionH>
+                <wp:positionV relativeFrom="paragraph">
+                  <wp:posOffset>5278936</wp:posOffset>
+                </wp:positionV>
+                <wp:extent cx="511266" cy="664029"/>
+                <wp:effectExtent l="0" t="0" r="22225" b="22225"/>
+                <wp:wrapNone/>
+                <wp:docPr id="1813987106" name="Abrir llave 35"/>
+                <wp:cNvGraphicFramePr/>
+                <a:graphic xmlns:a="http://schemas.openxmlformats.org/drawingml/2006/main">
+                  <a:graphicData uri="http://schemas.microsoft.com/office/word/2010/wordprocessingShape">
+                    <wps:wsp>
+                      <wps:cNvSpPr/>
+                      <wps:spPr>
+                        <a:xfrm>
+                          <a:off x="0" y="0"/>
+                          <a:ext cx="511266" cy="664029"/>
+                        </a:xfrm>
+                        <a:prstGeom prst="leftBrace">
+                          <a:avLst/>
+                        </a:prstGeom>
+                      </wps:spPr>
+                      <wps:style>
+                        <a:lnRef idx="2">
+                          <a:schemeClr val="dk1"/>
+                        </a:lnRef>
+                        <a:fillRef idx="0">
+                          <a:schemeClr val="dk1"/>
+                        </a:fillRef>
+                        <a:effectRef idx="1">
+                          <a:schemeClr val="dk1"/>
+                        </a:effectRef>
+                        <a:fontRef idx="minor">
+                          <a:schemeClr val="tx1"/>
+                        </a:fontRef>
+                      </wps:style>
+                      <wps:bodyPr rot="0" spcFirstLastPara="0" vertOverflow="overflow" horzOverflow="overflow" vert="horz" wrap="square" lIns="91440" tIns="45720" rIns="91440" bIns="45720" numCol="1" spcCol="0" rtlCol="0" fromWordArt="0" anchor="ctr" anchorCtr="0" forceAA="0" compatLnSpc="1">
+                        <a:prstTxWarp prst="textNoShape">
+                          <a:avLst/>
+                        </a:prstTxWarp>
+                        <a:noAutofit/>
+                      </wps:bodyPr>
+                    </wps:wsp>
+                  </a:graphicData>
+                </a:graphic>
+                <wp14:sizeRelH relativeFrom="margin">
+                  <wp14:pctWidth>0</wp14:pctWidth>
+                </wp14:sizeRelH>
+                <wp14:sizeRelV relativeFrom="margin">
+                  <wp14:pctHeight>0</wp14:pctHeight>
+                </wp14:sizeRelV>
+              </wp:anchor>
+            </w:drawing>
+          </mc:Choice>
+          <mc:Fallback>
+            <w:pict>
+              <v:shape w14:anchorId="2D64FF98" id="Abrir llave 35" o:spid="_x0000_s1026" type="#_x0000_t87" style="position:absolute;margin-left:0;margin-top:415.65pt;width:40.25pt;height:52.3pt;z-index:251683840;visibility:visible;mso-wrap-style:square;mso-width-percent:0;mso-height-percent:0;mso-wrap-distance-left:9pt;mso-wrap-distance-top:0;mso-wrap-distance-right:9pt;mso-wrap-distance-bottom:0;mso-position-horizontal:center;mso-position-horizontal-relative:margin;mso-position-vertical:absolute;mso-position-vertical-relative:text;mso-width-percent:0;mso-height-percent:0;mso-width-relative:margin;mso-height-relative:margin;v-text-anchor:middle" o:gfxdata="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" adj="1386" strokecolor="black [3200]" strokeweight="1pt">
+                <v:stroke joinstyle="miter"/>
+                <w10:wrap anchorx="margin"/>
+              </v:shape>
+            </w:pict>
+          </mc:Fallback>
+        </mc:AlternateContent>
+      </w:r>
+      <w:r>
+        <w:rPr>
+          <w:noProof/>
+        </w:rPr>
+        <mc:AlternateContent>
+          <mc:Choice Requires="wps">
+            <w:drawing>
+              <wp:anchor distT="0" distB="0" distL="114300" distR="114300" simplePos="0" relativeHeight="251677696" behindDoc="0" locked="0" layoutInCell="1" allowOverlap="1" wp14:anchorId="6B88A1B1" wp14:editId="4DD36FEA">
+                <wp:simplePos x="0" y="0"/>
+                <wp:positionH relativeFrom="margin">
+                  <wp:posOffset>2775495</wp:posOffset>
+                </wp:positionH>
+                <wp:positionV relativeFrom="paragraph">
+                  <wp:posOffset>1600019</wp:posOffset>
+                </wp:positionV>
+                <wp:extent cx="500380" cy="1143000"/>
+                <wp:effectExtent l="0" t="0" r="13970" b="19050"/>
+                <wp:wrapNone/>
+                <wp:docPr id="1518609442" name="Abrir llave 35"/>
+                <wp:cNvGraphicFramePr/>
+                <a:graphic xmlns:a="http://schemas.openxmlformats.org/drawingml/2006/main">
+                  <a:graphicData uri="http://schemas.microsoft.com/office/word/2010/wordprocessingShape">
+                    <wps:wsp>
+                      <wps:cNvSpPr/>
+                      <wps:spPr>
+                        <a:xfrm>
+                          <a:off x="0" y="0"/>
+                          <a:ext cx="500380" cy="1143000"/>
+                        </a:xfrm>
+                        <a:prstGeom prst="leftBrace">
+                          <a:avLst/>
+                        </a:prstGeom>
+                      </wps:spPr>
+                      <wps:style>
+                        <a:lnRef idx="2">
+                          <a:schemeClr val="dk1"/>
+                        </a:lnRef>
+                        <a:fillRef idx="0">
+                          <a:schemeClr val="dk1"/>
+                        </a:fillRef>
+                        <a:effectRef idx="1">
+                          <a:schemeClr val="dk1"/>
+                        </a:effectRef>
+                        <a:fontRef idx="minor">
+                          <a:schemeClr val="tx1"/>
+                        </a:fontRef>
+                      </wps:style>
+                      <wps:bodyPr rot="0" spcFirstLastPara="0" vertOverflow="overflow" horzOverflow="overflow" vert="horz" wrap="square" lIns="91440" tIns="45720" rIns="91440" bIns="45720" numCol="1" spcCol="0" rtlCol="0" fromWordArt="0" anchor="ctr" anchorCtr="0" forceAA="0" compatLnSpc="1">
+                        <a:prstTxWarp prst="textNoShape">
+                          <a:avLst/>
+                        </a:prstTxWarp>
+                        <a:noAutofit/>
+                      </wps:bodyPr>
+                    </wps:wsp>
+                  </a:graphicData>
+                </a:graphic>
+                <wp14:sizeRelV relativeFrom="margin">
+                  <wp14:pctHeight>0</wp14:pctHeight>
+                </wp14:sizeRelV>
+              </wp:anchor>
+            </w:drawing>
+          </mc:Choice>
+          <mc:Fallback>
+            <w:pict>
+              <v:shape w14:anchorId="1578CE29" id="Abrir llave 35" o:spid="_x0000_s1026" type="#_x0000_t87" style="position:absolute;margin-left:218.55pt;margin-top:126pt;width:39.4pt;height:90pt;z-index:251677696;visibility:visible;mso-wrap-style:square;mso-height-percent:0;mso-wrap-distance-left:9pt;mso-wrap-distance-top:0;mso-wrap-distance-right:9pt;mso-wrap-distance-bottom:0;mso-position-horizontal:absolute;mso-position-horizontal-relative:margin;mso-position-vertical:absolute;mso-position-vertical-relative:text;mso-height-percent:0;mso-height-relative:margin;v-text-anchor:middle" o:gfxdata="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" adj="788" strokecolor="black [3200]" strokeweight="1pt">
+                <v:stroke joinstyle="miter"/>
+                <w10:wrap anchorx="margin"/>
+              </v:shape>
+            </w:pict>
+          </mc:Fallback>
+        </mc:AlternateContent>
+      </w:r>
+      <w:r>
+        <w:rPr>
+          <w:noProof/>
+        </w:rPr>
+        <mc:AlternateContent>
+          <mc:Choice Requires="wps">
+            <w:drawing>
+              <wp:anchor distT="0" distB="0" distL="114300" distR="114300" simplePos="0" relativeHeight="251675648" behindDoc="0" locked="0" layoutInCell="1" allowOverlap="1" wp14:anchorId="34B48B8E" wp14:editId="07B38C31">
+                <wp:simplePos x="0" y="0"/>
+                <wp:positionH relativeFrom="margin">
+                  <wp:align>center</wp:align>
+                </wp:positionH>
+                <wp:positionV relativeFrom="paragraph">
+                  <wp:posOffset>250371</wp:posOffset>
+                </wp:positionV>
+                <wp:extent cx="500380" cy="1143000"/>
+                <wp:effectExtent l="0" t="0" r="13970" b="19050"/>
+                <wp:wrapNone/>
+                <wp:docPr id="716034345" name="Abrir llave 35"/>
+                <wp:cNvGraphicFramePr/>
+                <a:graphic xmlns:a="http://schemas.openxmlformats.org/drawingml/2006/main">
+                  <a:graphicData uri="http://schemas.microsoft.com/office/word/2010/wordprocessingShape">
+                    <wps:wsp>
+                      <wps:cNvSpPr/>
+                      <wps:spPr>
+                        <a:xfrm>
+                          <a:off x="0" y="0"/>
+                          <a:ext cx="500380" cy="1143000"/>
+                        </a:xfrm>
+                        <a:prstGeom prst="leftBrace">
+                          <a:avLst/>
+                        </a:prstGeom>
+                      </wps:spPr>
+                      <wps:style>
+                        <a:lnRef idx="2">
+                          <a:schemeClr val="dk1"/>
+                        </a:lnRef>
+                        <a:fillRef idx="0">
+                          <a:schemeClr val="dk1"/>
+                        </a:fillRef>
+                        <a:effectRef idx="1">
+                          <a:schemeClr val="dk1"/>
+                        </a:effectRef>
+                        <a:fontRef idx="minor">
+                          <a:schemeClr val="tx1"/>
+                        </a:fontRef>
+                      </wps:style>
+                      <wps:bodyPr rot="0" spcFirstLastPara="0" vertOverflow="overflow" horzOverflow="overflow" vert="horz" wrap="square" lIns="91440" tIns="45720" rIns="91440" bIns="45720" numCol="1" spcCol="0" rtlCol="0" fromWordArt="0" anchor="ctr" anchorCtr="0" forceAA="0" compatLnSpc="1">
+                        <a:prstTxWarp prst="textNoShape">
+                          <a:avLst/>
+                        </a:prstTxWarp>
+                        <a:noAutofit/>
+                      </wps:bodyPr>
+                    </wps:wsp>
+                  </a:graphicData>
+                </a:graphic>
+                <wp14:sizeRelV relativeFrom="margin">
+                  <wp14:pctHeight>0</wp14:pctHeight>
+                </wp14:sizeRelV>
+              </wp:anchor>
+            </w:drawing>
+          </mc:Choice>
+          <mc:Fallback>
+            <w:pict>
+              <v:shape w14:anchorId="09B94AD0" id="Abrir llave 35" o:spid="_x0000_s1026" type="#_x0000_t87" style="position:absolute;margin-left:0;margin-top:19.7pt;width:39.4pt;height:90pt;z-index:251675648;visibility:visible;mso-wrap-style:square;mso-height-percent:0;mso-wrap-distance-left:9pt;mso-wrap-distance-top:0;mso-wrap-distance-right:9pt;mso-wrap-distance-bottom:0;mso-position-horizontal:center;mso-position-horizontal-relative:margin;mso-position-vertical:absolute;mso-position-vertical-relative:text;mso-height-percent:0;mso-height-relative:margin;v-text-anchor:middle" o:gfxdata="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" adj="788" strokecolor="black [3200]" strokeweight="1pt">
+                <v:stroke joinstyle="miter"/>
+                <w10:wrap anchorx="margin"/>
+              </v:shape>
+            </w:pict>
+          </mc:Fallback>
+        </mc:AlternateContent>
+      </w:r>
+      <w:r>
+        <w:rPr>
+          <w:noProof/>
+        </w:rPr>
+        <mc:AlternateContent>
+          <mc:Choice Requires="wps">
+            <w:drawing>
+              <wp:anchor distT="0" distB="0" distL="114300" distR="114300" simplePos="0" relativeHeight="251673600" behindDoc="0" locked="0" layoutInCell="1" allowOverlap="1" wp14:anchorId="70C7C809" wp14:editId="504661CD">
+                <wp:simplePos x="0" y="0"/>
+                <wp:positionH relativeFrom="column">
+                  <wp:posOffset>1959156</wp:posOffset>
+                </wp:positionH>
+                <wp:positionV relativeFrom="paragraph">
+                  <wp:posOffset>282666</wp:posOffset>
+                </wp:positionV>
+                <wp:extent cx="500380" cy="5965190"/>
+                <wp:effectExtent l="0" t="0" r="13970" b="16510"/>
+                <wp:wrapNone/>
+                <wp:docPr id="1585824338" name="Abrir llave 35"/>
+                <wp:cNvGraphicFramePr/>
+                <a:graphic xmlns:a="http://schemas.openxmlformats.org/drawingml/2006/main">
+                  <a:graphicData uri="http://schemas.microsoft.com/office/word/2010/wordprocessingShape">
+                    <wps:wsp>
+                      <wps:cNvSpPr/>
+                      <wps:spPr>
+                        <a:xfrm>
+                          <a:off x="0" y="0"/>
+                          <a:ext cx="500380" cy="5965190"/>
+                        </a:xfrm>
+                        <a:prstGeom prst="leftBrace">
+                          <a:avLst/>
+                        </a:prstGeom>
+                      </wps:spPr>
+                      <wps:style>
+                        <a:lnRef idx="2">
+                          <a:schemeClr val="dk1"/>
+                        </a:lnRef>
+                        <a:fillRef idx="0">
+                          <a:schemeClr val="dk1"/>
+                        </a:fillRef>
+                        <a:effectRef idx="1">
+                          <a:schemeClr val="dk1"/>
+                        </a:effectRef>
+                        <a:fontRef idx="minor">
+                          <a:schemeClr val="tx1"/>
+                        </a:fontRef>
+                      </wps:style>
+                      <wps:bodyPr rot="0" spcFirstLastPara="0" vertOverflow="overflow" horzOverflow="overflow" vert="horz" wrap="square" lIns="91440" tIns="45720" rIns="91440" bIns="45720" numCol="1" spcCol="0" rtlCol="0" fromWordArt="0" anchor="ctr" anchorCtr="0" forceAA="0" compatLnSpc="1">
+                        <a:prstTxWarp prst="textNoShape">
+                          <a:avLst/>
+                        </a:prstTxWarp>
+                        <a:noAutofit/>
+                      </wps:bodyPr>
+                    </wps:wsp>
+                  </a:graphicData>
+                </a:graphic>
+              </wp:anchor>
+            </w:drawing>
+          </mc:Choice>
+          <mc:Fallback>
+            <w:pict>
+              <v:shape w14:anchorId="4019D235" id="Abrir llave 35" o:spid="_x0000_s1026" type="#_x0000_t87" style="position:absolute;margin-left:154.25pt;margin-top:22.25pt;width:39.4pt;height:469.7pt;z-index:251673600;visibility:visible;mso-wrap-style:square;mso-wrap-distance-left:9pt;mso-wrap-distance-top:0;mso-wrap-distance-right:9pt;mso-wrap-distance-bottom:0;mso-position-horizontal:absolute;mso-position-horizontal-relative:text;mso-position-vertical:absolute;mso-position-vertical-relative:text;v-text-anchor:middle" o:gfxdata="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" adj="151" strokecolor="black [3200]" strokeweight="1pt">
+                <v:stroke joinstyle="miter"/>
+              </v:shape>
+            </w:pict>
+          </mc:Fallback>
+        </mc:AlternateContent>
+      </w:r>
+      <w:r>
+        <w:rPr>
+          <w:noProof/>
+        </w:rPr>
+        <w:drawing>
+          <wp:inline distT="0" distB="0" distL="0" distR="0" wp14:anchorId="7D450AF0" wp14:editId="5D356A1C">
+            <wp:extent cx="6562271" cy="8229600"/>
+            <wp:effectExtent l="0" t="0" r="0" b="0"/>
+            <wp:docPr id="519122398" name="Imagen 1"/>
+            <wp:cNvGraphicFramePr>
+              <a:graphicFrameLocks xmlns:a="http://schemas.openxmlformats.org/drawingml/2006/main" noChangeAspect="1"/>
+            </wp:cNvGraphicFramePr>
+            <a:graphic xmlns:a="http://schemas.openxmlformats.org/drawingml/2006/main">
+              <a:graphicData uri="http://schemas.openxmlformats.org/drawingml/2006/picture">
+                <pic:pic xmlns:pic="http://schemas.openxmlformats.org/drawingml/2006/picture">
+                  <pic:nvPicPr>
+                    <pic:cNvPr id="519122398" name=""/>
+                    <pic:cNvPicPr/>
+                  </pic:nvPicPr>
+                  <pic:blipFill rotWithShape="1">
+                    <a:blip r:embed="rId12"/>
+                    <a:srcRect l="31689" t="24476" r="32790" b="2758"/>
+                    <a:stretch/>
+                  </pic:blipFill>
+                  <pic:spPr bwMode="auto">
+                    <a:xfrm>
+                      <a:off x="0" y="0"/>
+                      <a:ext cx="6593230" cy="8268425"/>
+                    </a:xfrm>
+                    <a:prstGeom prst="rect">
+                      <a:avLst/>
+                    </a:prstGeom>
+                    <a:ln>
+                      <a:noFill/>
+                    </a:ln>
+                    <a:extLst>
+                      <a:ext uri="{53640926-AAD7-44D8-BBD7-CCE9431645EC}">
+                        <a14:shadowObscured xmlns:a14="http://schemas.microsoft.com/office/drawing/2010/main"/>
+                      </a:ext>
+                    </a:extLst>
+                  </pic:spPr>
+                </pic:pic>
+              </a:graphicData>
+            </a:graphic>
+          </wp:inline>
+        </w:drawing>
+      </w:r>
+    </w:p>
+    <w:p>
+      <w:pPr>
+        <w:jc w:val="center"/>
+        <w:rPr>
           <w:b/>
           <w:bCs/>
           <w:sz w:val="44"/>
           <w:szCs w:val="44"/>
           <w:lang w:val="es-MX"/>
         </w:rPr>
-        <w:t>Conclu</w:t>
-      </w:r>
+      </w:pPr>
       <w:r>
         <w:rPr>
           <w:b/>
@@ -5942,7 +6543,7 @@
           <w:szCs w:val="44"/>
           <w:lang w:val="es-MX"/>
         </w:rPr>
-        <w:t>s</w:t>
+        <w:t>Conclu</w:t>
       </w:r>
       <w:r>
         <w:rPr>
@@ -5952,11 +6553,22 @@
           <w:szCs w:val="44"/>
           <w:lang w:val="es-MX"/>
         </w:rPr>
+        <w:t>s</w:t>
+      </w:r>
+      <w:r>
+        <w:rPr>
+          <w:b/>
+          <w:bCs/>
+          <w:sz w:val="44"/>
+          <w:szCs w:val="44"/>
+          <w:lang w:val="es-MX"/>
+        </w:rPr>
         <w:t>ión.</w:t>
       </w:r>
     </w:p>
     <w:p>
       <w:pPr>
+        <w:jc w:val="both"/>
         <w:rPr>
           <w:rFonts w:ascii="Arial" w:hAnsi="Arial" w:cs="Arial"/>
           <w:sz w:val="24"/>
@@ -5971,13 +6583,329 @@
           <w:szCs w:val="24"/>
           <w:lang w:val="es-MX"/>
         </w:rPr>
-        <w:br w:type="page"/>
+        <w:t xml:space="preserve">En el mapa conceptual anterior </w:t>
+      </w:r>
+      <w:r>
+        <w:rPr>
+          <w:rFonts w:ascii="Arial" w:hAnsi="Arial" w:cs="Arial"/>
+          <w:sz w:val="24"/>
+          <w:szCs w:val="24"/>
+          <w:lang w:val="es-MX"/>
+        </w:rPr>
+        <w:t>observamos la teoría de Piage</w:t>
+      </w:r>
+      <w:r>
+        <w:rPr>
+          <w:rFonts w:ascii="Arial" w:hAnsi="Arial" w:cs="Arial"/>
+          <w:sz w:val="24"/>
+          <w:szCs w:val="24"/>
+          <w:lang w:val="es-MX"/>
+        </w:rPr>
+        <w:t xml:space="preserve">t de el desarrollo cognitivo. El se </w:t>
+      </w:r>
+      <w:r>
+        <w:rPr>
+          <w:rFonts w:ascii="Arial" w:hAnsi="Arial" w:cs="Arial"/>
+          <w:sz w:val="24"/>
+          <w:szCs w:val="24"/>
+          <w:lang w:val="es-MX"/>
+        </w:rPr>
+        <w:t>basó</w:t>
+      </w:r>
+      <w:r>
+        <w:rPr>
+          <w:rFonts w:ascii="Arial" w:hAnsi="Arial" w:cs="Arial"/>
+          <w:sz w:val="24"/>
+          <w:szCs w:val="24"/>
+          <w:lang w:val="es-MX"/>
+        </w:rPr>
+        <w:t xml:space="preserve"> en la observación del crecimiento de sus propios hijos y realizo esta teoría, la cual </w:t>
+      </w:r>
+      <w:r>
+        <w:rPr>
+          <w:rFonts w:ascii="Arial" w:hAnsi="Arial" w:cs="Arial"/>
+          <w:sz w:val="24"/>
+          <w:szCs w:val="24"/>
+          <w:lang w:val="es-MX"/>
+        </w:rPr>
+        <w:t xml:space="preserve">divide en 4 etapas el desarrollo del conocimiento, la primera, que es la sensoriomotora que es durante los primeros dos años de vida del bebé que, a su vez, </w:t>
+      </w:r>
+      <w:r>
+        <w:rPr>
+          <w:rFonts w:ascii="Arial" w:hAnsi="Arial" w:cs="Arial"/>
+          <w:sz w:val="24"/>
+          <w:szCs w:val="24"/>
+          <w:lang w:val="es-MX"/>
+        </w:rPr>
+        <w:t xml:space="preserve">se divide en otras </w:t>
+      </w:r>
+      <w:r>
+        <w:rPr>
+          <w:rFonts w:ascii="Arial" w:hAnsi="Arial" w:cs="Arial"/>
+          <w:sz w:val="24"/>
+          <w:szCs w:val="24"/>
+          <w:lang w:val="es-MX"/>
+        </w:rPr>
+        <w:t>6 subeta</w:t>
+      </w:r>
+      <w:r>
+        <w:rPr>
+          <w:rFonts w:ascii="Arial" w:hAnsi="Arial" w:cs="Arial"/>
+          <w:sz w:val="24"/>
+          <w:szCs w:val="24"/>
+          <w:lang w:val="es-MX"/>
+        </w:rPr>
+        <w:t>p</w:t>
+      </w:r>
+      <w:r>
+        <w:rPr>
+          <w:rFonts w:ascii="Arial" w:hAnsi="Arial" w:cs="Arial"/>
+          <w:sz w:val="24"/>
+          <w:szCs w:val="24"/>
+          <w:lang w:val="es-MX"/>
+        </w:rPr>
+        <w:t xml:space="preserve">as distribuidas en los primeros dos años de vida, </w:t>
+      </w:r>
+      <w:r>
+        <w:rPr>
+          <w:rFonts w:ascii="Arial" w:hAnsi="Arial" w:cs="Arial"/>
+          <w:sz w:val="24"/>
+          <w:szCs w:val="24"/>
+          <w:lang w:val="es-MX"/>
+        </w:rPr>
+        <w:t xml:space="preserve">y el mapa conceptual menciona en que consisten cada una de ellas. Pero en sí a grandes rasgos, es donde el bebé </w:t>
+      </w:r>
+      <w:r>
+        <w:rPr>
+          <w:rFonts w:ascii="Arial" w:hAnsi="Arial" w:cs="Arial"/>
+          <w:sz w:val="24"/>
+          <w:szCs w:val="24"/>
+          <w:lang w:val="es-MX"/>
+        </w:rPr>
+        <w:t>adquiere la información del mundo a través de los sentidos, vista, gusto, tacto, olfato</w:t>
+      </w:r>
+      <w:r>
+        <w:rPr>
+          <w:rFonts w:ascii="Arial" w:hAnsi="Arial" w:cs="Arial"/>
+          <w:sz w:val="24"/>
+          <w:szCs w:val="24"/>
+          <w:lang w:val="es-MX"/>
+        </w:rPr>
+        <w:t xml:space="preserve"> y oído, es por eso </w:t>
+      </w:r>
+      <w:proofErr w:type="gramStart"/>
+      <w:r>
+        <w:rPr>
+          <w:rFonts w:ascii="Arial" w:hAnsi="Arial" w:cs="Arial"/>
+          <w:sz w:val="24"/>
+          <w:szCs w:val="24"/>
+          <w:lang w:val="es-MX"/>
+        </w:rPr>
+        <w:t>que</w:t>
+      </w:r>
+      <w:proofErr w:type="gramEnd"/>
+      <w:r>
+        <w:rPr>
+          <w:rFonts w:ascii="Arial" w:hAnsi="Arial" w:cs="Arial"/>
+          <w:sz w:val="24"/>
+          <w:szCs w:val="24"/>
+          <w:lang w:val="es-MX"/>
+        </w:rPr>
+        <w:t xml:space="preserve"> es importante que el bebé sea estimulado de manera constante a través de juguetes y juegos de acorde a su edad. La siguiente etapa es la preoperacional </w:t>
+      </w:r>
+      <w:r>
+        <w:rPr>
+          <w:rFonts w:ascii="Arial" w:hAnsi="Arial" w:cs="Arial"/>
+          <w:sz w:val="24"/>
+          <w:szCs w:val="24"/>
+          <w:lang w:val="es-MX"/>
+        </w:rPr>
+        <w:t xml:space="preserve">es donde aprende las distintas formas de comunicarnos como seres humanos. La tercera es la de operaciones concretas que es donde </w:t>
+      </w:r>
+      <w:r>
+        <w:rPr>
+          <w:rFonts w:ascii="Arial" w:hAnsi="Arial" w:cs="Arial"/>
+          <w:sz w:val="24"/>
+          <w:szCs w:val="24"/>
+          <w:lang w:val="es-MX"/>
+        </w:rPr>
+        <w:t xml:space="preserve">resuelve algunos ejercicios de lógica y por ultimo la etapa de operaciones formales, que es donde se llegan a resolver con otro criterio </w:t>
+      </w:r>
+      <w:r>
+        <w:rPr>
+          <w:rFonts w:ascii="Arial" w:hAnsi="Arial" w:cs="Arial"/>
+          <w:sz w:val="24"/>
+          <w:szCs w:val="24"/>
+          <w:lang w:val="es-MX"/>
+        </w:rPr>
+        <w:t xml:space="preserve">los problemas de lógica y a ver el mundo más, se podría decir matemáticamente. </w:t>
+      </w:r>
+    </w:p>
+    <w:p>
+      <w:pPr>
+        <w:jc w:val="both"/>
+        <w:rPr>
+          <w:rFonts w:ascii="Arial" w:hAnsi="Arial" w:cs="Arial"/>
+          <w:sz w:val="24"/>
+          <w:szCs w:val="24"/>
+          <w:lang w:val="es-MX"/>
+        </w:rPr>
+      </w:pPr>
+      <w:r>
+        <w:rPr>
+          <w:rFonts w:ascii="Arial" w:hAnsi="Arial" w:cs="Arial"/>
+          <w:sz w:val="24"/>
+          <w:szCs w:val="24"/>
+          <w:lang w:val="es-MX"/>
+        </w:rPr>
+        <w:t>El psicólogo Jean Piaget</w:t>
+      </w:r>
+      <w:r>
+        <w:rPr>
+          <w:rFonts w:ascii="Arial" w:hAnsi="Arial" w:cs="Arial"/>
+          <w:sz w:val="24"/>
+          <w:szCs w:val="24"/>
+          <w:lang w:val="es-MX"/>
+        </w:rPr>
+        <w:t xml:space="preserve"> (señor de la foto de abajo)</w:t>
+      </w:r>
+      <w:r>
+        <w:rPr>
+          <w:rFonts w:ascii="Arial" w:hAnsi="Arial" w:cs="Arial"/>
+          <w:sz w:val="24"/>
+          <w:szCs w:val="24"/>
+          <w:lang w:val="es-MX"/>
+        </w:rPr>
+        <w:t xml:space="preserve"> menciona el en video que para </w:t>
+      </w:r>
+      <w:r>
+        <w:rPr>
+          <w:rFonts w:ascii="Arial" w:hAnsi="Arial" w:cs="Arial"/>
+          <w:sz w:val="24"/>
+          <w:szCs w:val="24"/>
+          <w:lang w:val="es-MX"/>
+        </w:rPr>
+        <w:t>el desarrollo cognitivo la mejor herramienta para aprender es el experimentar con los objetos de nuestro alrededor</w:t>
+      </w:r>
+      <w:r>
+        <w:rPr>
+          <w:rFonts w:ascii="Arial" w:hAnsi="Arial" w:cs="Arial"/>
+          <w:sz w:val="24"/>
+          <w:szCs w:val="24"/>
+          <w:lang w:val="es-MX"/>
+        </w:rPr>
+        <w:t xml:space="preserve">, en mi experiencia estoy de acuerdo con esto, que si bien cuando somos niños no estamos conscientes de que estamos adquiriendo información del mundo, </w:t>
+      </w:r>
+      <w:r>
+        <w:rPr>
+          <w:rFonts w:ascii="Arial" w:hAnsi="Arial" w:cs="Arial"/>
+          <w:sz w:val="24"/>
+          <w:szCs w:val="24"/>
+          <w:lang w:val="es-MX"/>
+        </w:rPr>
+        <w:t xml:space="preserve">cuando somos adultos, </w:t>
+      </w:r>
+      <w:r>
+        <w:rPr>
+          <w:rFonts w:ascii="Arial" w:hAnsi="Arial" w:cs="Arial"/>
+          <w:sz w:val="24"/>
+          <w:szCs w:val="24"/>
+          <w:lang w:val="es-MX"/>
+        </w:rPr>
+        <w:t xml:space="preserve">en un ambiente laboral se aprende mucho más con la experiencia y haciendo las cosas que solo lo teórico. </w:t>
       </w:r>
     </w:p>
     <w:p>
       <w:pPr>
         <w:jc w:val="center"/>
         <w:rPr>
+          <w:rFonts w:ascii="Arial" w:hAnsi="Arial" w:cs="Arial"/>
+          <w:sz w:val="24"/>
+          <w:szCs w:val="24"/>
+          <w:lang w:val="es-MX"/>
+        </w:rPr>
+      </w:pPr>
+      <w:r>
+        <w:rPr>
+          <w:noProof/>
+        </w:rPr>
+        <w:drawing>
+          <wp:inline distT="0" distB="0" distL="0" distR="0" wp14:anchorId="69BE5481" wp14:editId="10725C0F">
+            <wp:extent cx="2423050" cy="3316514"/>
+            <wp:effectExtent l="0" t="0" r="0" b="0"/>
+            <wp:docPr id="1429740564" name="Imagen 1"/>
+            <wp:cNvGraphicFramePr>
+              <a:graphicFrameLocks xmlns:a="http://schemas.openxmlformats.org/drawingml/2006/main" noChangeAspect="1"/>
+            </wp:cNvGraphicFramePr>
+            <a:graphic xmlns:a="http://schemas.openxmlformats.org/drawingml/2006/main">
+              <a:graphicData uri="http://schemas.openxmlformats.org/drawingml/2006/picture">
+                <pic:pic xmlns:pic="http://schemas.openxmlformats.org/drawingml/2006/picture">
+                  <pic:nvPicPr>
+                    <pic:cNvPr id="1429740564" name=""/>
+                    <pic:cNvPicPr/>
+                  </pic:nvPicPr>
+                  <pic:blipFill rotWithShape="1">
+                    <a:blip r:embed="rId13"/>
+                    <a:srcRect l="40386" t="30645" r="42820" b="17716"/>
+                    <a:stretch/>
+                  </pic:blipFill>
+                  <pic:spPr bwMode="auto">
+                    <a:xfrm>
+                      <a:off x="0" y="0"/>
+                      <a:ext cx="2431089" cy="3327517"/>
+                    </a:xfrm>
+                    <a:prstGeom prst="rect">
+                      <a:avLst/>
+                    </a:prstGeom>
+                    <a:ln>
+                      <a:noFill/>
+                    </a:ln>
+                    <a:extLst>
+                      <a:ext uri="{53640926-AAD7-44D8-BBD7-CCE9431645EC}">
+                        <a14:shadowObscured xmlns:a14="http://schemas.microsoft.com/office/drawing/2010/main"/>
+                      </a:ext>
+                    </a:extLst>
+                  </pic:spPr>
+                </pic:pic>
+              </a:graphicData>
+            </a:graphic>
+          </wp:inline>
+        </w:drawing>
+      </w:r>
+    </w:p>
+    <w:p>
+      <w:pPr>
+        <w:jc w:val="center"/>
+        <w:rPr>
+          <w:rFonts w:ascii="Arial" w:hAnsi="Arial" w:cs="Arial"/>
+          <w:sz w:val="24"/>
+          <w:szCs w:val="24"/>
+          <w:lang w:val="es-MX"/>
+        </w:rPr>
+      </w:pPr>
+      <w:r>
+        <w:rPr>
+          <w:rFonts w:ascii="Arial" w:hAnsi="Arial" w:cs="Arial"/>
+          <w:sz w:val="24"/>
+          <w:szCs w:val="24"/>
+          <w:lang w:val="es-MX"/>
+        </w:rPr>
+        <w:t xml:space="preserve">Jean Piaget. </w:t>
+      </w:r>
+      <w:r>
+        <w:rPr>
+          <w:rFonts w:ascii="Arial" w:hAnsi="Arial" w:cs="Arial"/>
+          <w:sz w:val="24"/>
+          <w:szCs w:val="24"/>
+          <w:lang w:val="es-MX"/>
+        </w:rPr>
+        <w:br w:type="page"/>
+      </w:r>
+    </w:p>
+    <w:p>
+      <w:pPr>
+        <w:jc w:val="center"/>
+        <w:rPr>
           <w:b/>
           <w:bCs/>
           <w:sz w:val="44"/>
@@ -6016,6 +6944,18 @@
         </w:rPr>
         <w:t xml:space="preserve"> </w:t>
       </w:r>
+    </w:p>
+    <w:p>
+      <w:pPr>
+        <w:jc w:val="center"/>
+        <w:rPr>
+          <w:b/>
+          <w:bCs/>
+          <w:sz w:val="44"/>
+          <w:szCs w:val="44"/>
+          <w:lang w:val="es-MX"/>
+        </w:rPr>
+      </w:pPr>
     </w:p>
     <w:p>
       <w:pPr>
@@ -6039,7 +6979,16 @@
           <w:szCs w:val="24"/>
           <w:lang w:val="es-MX"/>
         </w:rPr>
-        <w:t>Documento</w:t>
+        <w:t>Anónimo</w:t>
+      </w:r>
+      <w:r>
+        <w:rPr>
+          <w:rFonts w:ascii="Arial" w:hAnsi="Arial" w:cs="Arial"/>
+          <w:sz w:val="24"/>
+          <w:szCs w:val="24"/>
+          <w:lang w:val="es-MX"/>
+        </w:rPr>
+        <w:t>.</w:t>
       </w:r>
       <w:r>
         <w:rPr>
@@ -6085,7 +7034,7 @@
           <w:lang w:val="es-MX"/>
         </w:rPr>
       </w:pPr>
-      <w:hyperlink r:id="rId12" w:history="1">
+      <w:hyperlink r:id="rId14" w:history="1">
         <w:r>
           <w:rPr>
             <w:rStyle w:val="Hipervnculo"/>
@@ -6097,6 +7046,11 @@
     </w:p>
     <w:p>
       <w:pPr>
+        <w:pStyle w:val="Prrafodelista"/>
+        <w:numPr>
+          <w:ilvl w:val="0"/>
+          <w:numId w:val="2"/>
+        </w:numPr>
         <w:jc w:val="both"/>
         <w:rPr>
           <w:rFonts w:ascii="Arial" w:hAnsi="Arial" w:cs="Arial"/>
@@ -6105,17 +7059,98 @@
           <w:lang w:val="es-MX"/>
         </w:rPr>
       </w:pPr>
+      <w:r>
+        <w:rPr>
+          <w:rFonts w:ascii="Arial" w:hAnsi="Arial" w:cs="Arial"/>
+          <w:sz w:val="24"/>
+          <w:szCs w:val="24"/>
+          <w:lang w:val="es-MX"/>
+        </w:rPr>
+        <w:t xml:space="preserve">Pagina Stanford </w:t>
+      </w:r>
+      <w:r>
+        <w:rPr>
+          <w:rFonts w:ascii="Arial" w:hAnsi="Arial" w:cs="Arial"/>
+          <w:sz w:val="24"/>
+          <w:szCs w:val="24"/>
+          <w:lang w:val="es-MX"/>
+        </w:rPr>
+        <w:t>medicine.</w:t>
+      </w:r>
+      <w:r>
+        <w:rPr>
+          <w:rFonts w:ascii="Arial" w:hAnsi="Arial" w:cs="Arial"/>
+          <w:sz w:val="24"/>
+          <w:szCs w:val="24"/>
+          <w:lang w:val="es-MX"/>
+        </w:rPr>
+        <w:t xml:space="preserve"> </w:t>
+      </w:r>
+      <w:proofErr w:type="gramStart"/>
+      <w:r>
+        <w:rPr>
+          <w:rFonts w:ascii="Arial" w:hAnsi="Arial" w:cs="Arial"/>
+          <w:sz w:val="24"/>
+          <w:szCs w:val="24"/>
+          <w:lang w:val="es-MX"/>
+        </w:rPr>
+        <w:t>¿</w:t>
+      </w:r>
+      <w:proofErr w:type="gramEnd"/>
+      <w:r>
+        <w:rPr>
+          <w:rFonts w:ascii="Arial" w:hAnsi="Arial" w:cs="Arial"/>
+          <w:sz w:val="24"/>
+          <w:szCs w:val="24"/>
+          <w:lang w:val="es-MX"/>
+        </w:rPr>
+        <w:t>Qué es el desarrollo cognitivo?”</w:t>
+      </w:r>
     </w:p>
     <w:p>
       <w:pPr>
         <w:jc w:val="both"/>
         <w:rPr>
           <w:rFonts w:ascii="Arial" w:hAnsi="Arial" w:cs="Arial"/>
+          <w:color w:val="467886" w:themeColor="hyperlink"/>
           <w:sz w:val="24"/>
           <w:szCs w:val="24"/>
+          <w:u w:val="single"/>
           <w:lang w:val="es-MX"/>
         </w:rPr>
       </w:pPr>
+      <w:hyperlink r:id="rId15" w:history="1">
+        <w:r>
+          <w:rPr>
+            <w:rStyle w:val="Hipervnculo"/>
+            <w:rFonts w:ascii="Arial" w:hAnsi="Arial" w:cs="Arial"/>
+            <w:sz w:val="24"/>
+            <w:szCs w:val="24"/>
+            <w:lang w:val="es-MX"/>
+          </w:rPr>
+          <w:t>https://www.stanfordchildrens.org/es/topic/default?id=cognitive-development-in-adolescence-90-P</w:t>
+        </w:r>
+        <w:r>
+          <w:rPr>
+            <w:rStyle w:val="Hipervnculo"/>
+            <w:rFonts w:ascii="Arial" w:hAnsi="Arial" w:cs="Arial"/>
+            <w:sz w:val="24"/>
+            <w:szCs w:val="24"/>
+            <w:lang w:val="es-MX"/>
+          </w:rPr>
+          <w:t>0</w:t>
+        </w:r>
+        <w:r>
+          <w:rPr>
+            <w:rStyle w:val="Hipervnculo"/>
+            <w:rFonts w:ascii="Arial" w:hAnsi="Arial" w:cs="Arial"/>
+            <w:sz w:val="24"/>
+            <w:szCs w:val="24"/>
+            <w:lang w:val="es-MX"/>
+          </w:rPr>
+          <w:t>4694</w:t>
+        </w:r>
+      </w:hyperlink>
     </w:p>
     <w:p>
       <w:pPr>
@@ -6127,11 +7162,14 @@
         <w:jc w:val="both"/>
         <w:rPr>
           <w:rFonts w:ascii="Arial" w:hAnsi="Arial" w:cs="Arial"/>
+          <w:b/>
+          <w:bCs/>
           <w:sz w:val="24"/>
           <w:szCs w:val="24"/>
           <w:lang w:val="es-MX"/>
         </w:rPr>
       </w:pPr>
+      <w:proofErr w:type="spellStart"/>
       <w:r>
         <w:rPr>
           <w:rFonts w:ascii="Arial" w:hAnsi="Arial" w:cs="Arial"/>
@@ -6139,7 +7177,100 @@
           <w:szCs w:val="24"/>
           <w:lang w:val="es-MX"/>
         </w:rPr>
-        <w:t>Pagina Stanford medicine “¿Qué es el desarrollo cognitivo?”</w:t>
+        <w:t>Panuccio</w:t>
+      </w:r>
+      <w:proofErr w:type="spellEnd"/>
+      <w:r>
+        <w:rPr>
+          <w:rFonts w:ascii="Arial" w:hAnsi="Arial" w:cs="Arial"/>
+          <w:sz w:val="24"/>
+          <w:szCs w:val="24"/>
+          <w:lang w:val="es-MX"/>
+        </w:rPr>
+        <w:t xml:space="preserve"> Vicente</w:t>
+      </w:r>
+      <w:r>
+        <w:rPr>
+          <w:rFonts w:ascii="Arial" w:hAnsi="Arial" w:cs="Arial"/>
+          <w:sz w:val="24"/>
+          <w:szCs w:val="24"/>
+          <w:lang w:val="es-MX"/>
+        </w:rPr>
+        <w:t>. (</w:t>
+      </w:r>
+      <w:r>
+        <w:rPr>
+          <w:rFonts w:ascii="Arial" w:hAnsi="Arial" w:cs="Arial"/>
+          <w:sz w:val="24"/>
+          <w:szCs w:val="24"/>
+          <w:lang w:val="es-MX"/>
+        </w:rPr>
+        <w:t>2013</w:t>
+      </w:r>
+      <w:r>
+        <w:rPr>
+          <w:rFonts w:ascii="Arial" w:hAnsi="Arial" w:cs="Arial"/>
+          <w:sz w:val="24"/>
+          <w:szCs w:val="24"/>
+          <w:lang w:val="es-MX"/>
+        </w:rPr>
+        <w:t>).</w:t>
+      </w:r>
+      <w:r>
+        <w:rPr>
+          <w:rFonts w:ascii="Arial" w:hAnsi="Arial" w:cs="Arial"/>
+          <w:sz w:val="24"/>
+          <w:szCs w:val="24"/>
+          <w:lang w:val="es-MX"/>
+        </w:rPr>
+        <w:t xml:space="preserve"> Video</w:t>
+      </w:r>
+      <w:r>
+        <w:rPr>
+          <w:rFonts w:ascii="Arial" w:hAnsi="Arial" w:cs="Arial"/>
+          <w:sz w:val="24"/>
+          <w:szCs w:val="24"/>
+          <w:lang w:val="es-MX"/>
+        </w:rPr>
+        <w:t xml:space="preserve"> </w:t>
+      </w:r>
+      <w:r>
+        <w:rPr>
+          <w:rFonts w:ascii="Arial" w:hAnsi="Arial" w:cs="Arial"/>
+          <w:sz w:val="24"/>
+          <w:szCs w:val="24"/>
+          <w:lang w:val="es-MX"/>
+        </w:rPr>
+        <w:t xml:space="preserve">PIAGET explica a PIAGET (1 </w:t>
+      </w:r>
+      <w:r>
+        <w:rPr>
+          <w:rFonts w:ascii="Arial" w:hAnsi="Arial" w:cs="Arial"/>
+          <w:sz w:val="24"/>
+          <w:szCs w:val="24"/>
+          <w:lang w:val="es-MX"/>
+        </w:rPr>
+        <w:t>a</w:t>
+      </w:r>
+      <w:r>
+        <w:rPr>
+          <w:rFonts w:ascii="Arial" w:hAnsi="Arial" w:cs="Arial"/>
+          <w:sz w:val="24"/>
+          <w:szCs w:val="24"/>
+          <w:lang w:val="es-MX"/>
+        </w:rPr>
+        <w:t xml:space="preserve"> 3) SUBTITULOS EN ESPAÑOL</w:t>
+      </w:r>
+      <w:r>
+        <w:rPr>
+          <w:rFonts w:ascii="Arial" w:hAnsi="Arial" w:cs="Arial"/>
+          <w:b/>
+          <w:bCs/>
+          <w:sz w:val="24"/>
+          <w:szCs w:val="24"/>
+          <w:lang w:val="es-MX"/>
+        </w:rPr>
+        <w:t>.</w:t>
       </w:r>
     </w:p>
     <w:p>
@@ -6152,7 +7283,7 @@
           <w:lang w:val="es-MX"/>
         </w:rPr>
       </w:pPr>
-      <w:hyperlink r:id="rId13" w:history="1">
+      <w:hyperlink r:id="rId16" w:history="1">
         <w:r>
           <w:rPr>
             <w:rStyle w:val="Hipervnculo"/>
@@ -6161,12 +7292,108 @@
             <w:szCs w:val="24"/>
             <w:lang w:val="es-MX"/>
           </w:rPr>
-          <w:t>https://www.stanfordchildrens.org/es/topic/default?id=cognitive-development-in-adolescence-90-P04694</w:t>
+          <w:t>https://www.youtube.com/watch?v=NuDjscvqE08&amp;list=PLalKrOk-O8KmaM9Z-6ESO7WOBd7qMHdIb</w:t>
         </w:r>
       </w:hyperlink>
     </w:p>
     <w:p>
       <w:pPr>
+        <w:pStyle w:val="Prrafodelista"/>
+        <w:numPr>
+          <w:ilvl w:val="0"/>
+          <w:numId w:val="2"/>
+        </w:numPr>
+        <w:jc w:val="both"/>
+        <w:rPr>
+          <w:rFonts w:ascii="Arial" w:hAnsi="Arial" w:cs="Arial"/>
+          <w:sz w:val="24"/>
+          <w:szCs w:val="24"/>
+          <w:lang w:val="es-MX"/>
+        </w:rPr>
+      </w:pPr>
+      <w:proofErr w:type="spellStart"/>
+      <w:r>
+        <w:rPr>
+          <w:rFonts w:ascii="Arial" w:hAnsi="Arial" w:cs="Arial"/>
+          <w:sz w:val="24"/>
+          <w:szCs w:val="24"/>
+          <w:lang w:val="es-MX"/>
+        </w:rPr>
+        <w:t>Montagud</w:t>
+      </w:r>
+      <w:proofErr w:type="spellEnd"/>
+      <w:r>
+        <w:rPr>
+          <w:rFonts w:ascii="Arial" w:hAnsi="Arial" w:cs="Arial"/>
+          <w:sz w:val="24"/>
+          <w:szCs w:val="24"/>
+          <w:lang w:val="es-MX"/>
+        </w:rPr>
+        <w:t xml:space="preserve"> Rubio Nahum</w:t>
+      </w:r>
+      <w:r>
+        <w:rPr>
+          <w:rFonts w:ascii="Arial" w:hAnsi="Arial" w:cs="Arial"/>
+          <w:sz w:val="24"/>
+          <w:szCs w:val="24"/>
+          <w:lang w:val="es-MX"/>
+        </w:rPr>
+        <w:t xml:space="preserve">. (2020). </w:t>
+      </w:r>
+      <w:r>
+        <w:rPr>
+          <w:rFonts w:ascii="Arial" w:hAnsi="Arial" w:cs="Arial"/>
+          <w:sz w:val="24"/>
+          <w:szCs w:val="24"/>
+          <w:lang w:val="es-MX"/>
+        </w:rPr>
+        <w:t>Psicología y mente</w:t>
+      </w:r>
+      <w:r>
+        <w:rPr>
+          <w:rFonts w:ascii="Arial" w:hAnsi="Arial" w:cs="Arial"/>
+          <w:sz w:val="24"/>
+          <w:szCs w:val="24"/>
+          <w:lang w:val="es-MX"/>
+        </w:rPr>
+        <w:t xml:space="preserve"> “Etapa sensoriomotora: qué es y cómo se expresa según Piaget”</w:t>
+      </w:r>
+      <w:r>
+        <w:rPr>
+          <w:rFonts w:ascii="Arial" w:hAnsi="Arial" w:cs="Arial"/>
+          <w:sz w:val="24"/>
+          <w:szCs w:val="24"/>
+          <w:lang w:val="es-MX"/>
+        </w:rPr>
+        <w:t xml:space="preserve">. </w:t>
+      </w:r>
+    </w:p>
+    <w:p>
+      <w:pPr>
+        <w:jc w:val="both"/>
+        <w:rPr>
+          <w:rFonts w:ascii="Arial" w:hAnsi="Arial" w:cs="Arial"/>
+          <w:sz w:val="24"/>
+          <w:szCs w:val="24"/>
+          <w:lang w:val="es-MX"/>
+        </w:rPr>
+      </w:pPr>
+      <w:hyperlink r:id="rId17" w:history="1">
+        <w:r>
+          <w:rPr>
+            <w:rStyle w:val="Hipervnculo"/>
+            <w:rFonts w:ascii="Arial" w:hAnsi="Arial" w:cs="Arial"/>
+            <w:sz w:val="24"/>
+            <w:szCs w:val="24"/>
+            <w:lang w:val="es-MX"/>
+          </w:rPr>
+          <w:t>https://psicologiaymente.com/desarrollo/etapa-sensoriomotora</w:t>
+        </w:r>
+      </w:hyperlink>
+    </w:p>
+    <w:p>
+      <w:pPr>
+        <w:ind w:left="360"/>
         <w:jc w:val="both"/>
         <w:rPr>
           <w:rFonts w:ascii="Arial" w:hAnsi="Arial" w:cs="Arial"/>
@@ -6465,11 +7692,127 @@
       </w:rPr>
     </w:lvl>
   </w:abstractNum>
+  <w:abstractNum w:abstractNumId="2" w15:restartNumberingAfterBreak="0">
+    <w:nsid w:val="5333151A"/>
+    <w:multiLevelType w:val="hybridMultilevel"/>
+    <w:tmpl w:val="96E6A2BE"/>
+    <w:lvl w:ilvl="0" w:tplc="05805754">
+      <w:start w:val="1"/>
+      <w:numFmt w:val="bullet"/>
+      <w:lvlText w:val="-"/>
+      <w:lvlJc w:val="left"/>
+      <w:pPr>
+        <w:ind w:left="720" w:hanging="360"/>
+      </w:pPr>
+      <w:rPr>
+        <w:rFonts w:ascii="Arial" w:eastAsiaTheme="minorHAnsi" w:hAnsi="Arial" w:cs="Arial" w:hint="default"/>
+      </w:rPr>
+    </w:lvl>
+    <w:lvl w:ilvl="1" w:tplc="080A0003" w:tentative="1">
+      <w:start w:val="1"/>
+      <w:numFmt w:val="bullet"/>
+      <w:lvlText w:val="o"/>
+      <w:lvlJc w:val="left"/>
+      <w:pPr>
+        <w:ind w:left="1440" w:hanging="360"/>
+      </w:pPr>
+      <w:rPr>
+        <w:rFonts w:ascii="Courier New" w:hAnsi="Courier New" w:cs="Courier New" w:hint="default"/>
+      </w:rPr>
+    </w:lvl>
+    <w:lvl w:ilvl="2" w:tplc="080A0005" w:tentative="1">
+      <w:start w:val="1"/>
+      <w:numFmt w:val="bullet"/>
+      <w:lvlText w:val=""/>
+      <w:lvlJc w:val="left"/>
+      <w:pPr>
+        <w:ind w:left="2160" w:hanging="360"/>
+      </w:pPr>
+      <w:rPr>
+        <w:rFonts w:ascii="Wingdings" w:hAnsi="Wingdings" w:hint="default"/>
+      </w:rPr>
+    </w:lvl>
+    <w:lvl w:ilvl="3" w:tplc="080A0001" w:tentative="1">
+      <w:start w:val="1"/>
+      <w:numFmt w:val="bullet"/>
+      <w:lvlText w:val=""/>
+      <w:lvlJc w:val="left"/>
+      <w:pPr>
+        <w:ind w:left="2880" w:hanging="360"/>
+      </w:pPr>
+      <w:rPr>
+        <w:rFonts w:ascii="Symbol" w:hAnsi="Symbol" w:hint="default"/>
+      </w:rPr>
+    </w:lvl>
+    <w:lvl w:ilvl="4" w:tplc="080A0003" w:tentative="1">
+      <w:start w:val="1"/>
+      <w:numFmt w:val="bullet"/>
+      <w:lvlText w:val="o"/>
+      <w:lvlJc w:val="left"/>
+      <w:pPr>
+        <w:ind w:left="3600" w:hanging="360"/>
+      </w:pPr>
+      <w:rPr>
+        <w:rFonts w:ascii="Courier New" w:hAnsi="Courier New" w:cs="Courier New" w:hint="default"/>
+      </w:rPr>
+    </w:lvl>
+    <w:lvl w:ilvl="5" w:tplc="080A0005" w:tentative="1">
+      <w:start w:val="1"/>
+      <w:numFmt w:val="bullet"/>
+      <w:lvlText w:val=""/>
+      <w:lvlJc w:val="left"/>
+      <w:pPr>
+        <w:ind w:left="4320" w:hanging="360"/>
+      </w:pPr>
+      <w:rPr>
+        <w:rFonts w:ascii="Wingdings" w:hAnsi="Wingdings" w:hint="default"/>
+      </w:rPr>
+    </w:lvl>
+    <w:lvl w:ilvl="6" w:tplc="080A0001" w:tentative="1">
+      <w:start w:val="1"/>
+      <w:numFmt w:val="bullet"/>
+      <w:lvlText w:val=""/>
+      <w:lvlJc w:val="left"/>
+      <w:pPr>
+        <w:ind w:left="5040" w:hanging="360"/>
+      </w:pPr>
+      <w:rPr>
+        <w:rFonts w:ascii="Symbol" w:hAnsi="Symbol" w:hint="default"/>
+      </w:rPr>
+    </w:lvl>
+    <w:lvl w:ilvl="7" w:tplc="080A0003" w:tentative="1">
+      <w:start w:val="1"/>
+      <w:numFmt w:val="bullet"/>
+      <w:lvlText w:val="o"/>
+      <w:lvlJc w:val="left"/>
+      <w:pPr>
+        <w:ind w:left="5760" w:hanging="360"/>
+      </w:pPr>
+      <w:rPr>
+        <w:rFonts w:ascii="Courier New" w:hAnsi="Courier New" w:cs="Courier New" w:hint="default"/>
+      </w:rPr>
+    </w:lvl>
+    <w:lvl w:ilvl="8" w:tplc="080A0005" w:tentative="1">
+      <w:start w:val="1"/>
+      <w:numFmt w:val="bullet"/>
+      <w:lvlText w:val=""/>
+      <w:lvlJc w:val="left"/>
+      <w:pPr>
+        <w:ind w:left="6480" w:hanging="360"/>
+      </w:pPr>
+      <w:rPr>
+        <w:rFonts w:ascii="Wingdings" w:hAnsi="Wingdings" w:hint="default"/>
+      </w:rPr>
+    </w:lvl>
+  </w:abstractNum>
   <w:num w:numId="1" w16cid:durableId="1568413965">
     <w:abstractNumId w:val="0"/>
   </w:num>
   <w:num w:numId="2" w16cid:durableId="1598518970">
     <w:abstractNumId w:val="1"/>
+  </w:num>
+  <w:num w:numId="3" w16cid:durableId="1829857483">
+    <w:abstractNumId w:val="2"/>
   </w:num>
 </w:numbering>
 </file>
@@ -7075,7 +8418,6 @@
   <w:style w:type="character" w:default="1" w:styleId="Fuentedeprrafopredeter">
     <w:name w:val="Default Paragraph Font"/>
     <w:uiPriority w:val="1"/>
-    <w:semiHidden/>
     <w:unhideWhenUsed/>
   </w:style>
   <w:style w:type="table" w:default="1" w:styleId="Tablanormal">
@@ -7572,6 +8914,18 @@
       <w:shd w:val="clear" w:color="auto" w:fill="E1DFDD"/>
     </w:rPr>
   </w:style>
+  <w:style w:type="character" w:styleId="Hipervnculovisitado">
+    <w:name w:val="FollowedHyperlink"/>
+    <w:basedOn w:val="Fuentedeprrafopredeter"/>
+    <w:uiPriority w:val="99"/>
+    <w:semiHidden/>
+    <w:unhideWhenUsed/>
+    <w:rsid w:val="007D38A6"/>
+    <w:rPr>
+      <w:color w:val="96607D" w:themeColor="followedHyperlink"/>
+      <w:u w:val="single"/>
+    </w:rPr>
+  </w:style>
 </w:styles>
 </file>
 

</xml_diff>